<commit_message>
Version 1.7[17/06/2023]: full implementation of DSDs and DCD
</commit_message>
<xml_diff>
--- a/Modellazione_Business_Requisiti/UC_Dettagliato.docx
+++ b/Modellazione_Business_Requisiti/UC_Dettagliato.docx
@@ -2820,6 +2820,187 @@
       </w:pPr>
       <w:r>
         <w:rPr/>
+        <w:t>Estensione 1e</w:t>
+      </w:r>
+    </w:p>
+    <w:tbl>
+      <w:tblPr>
+        <w:tblStyle w:val="a0"/>
+        <w:tblW w:w="10515" w:type="dxa"/>
+        <w:jc w:val="left"/>
+        <w:tblInd w:w="30" w:type="dxa"/>
+        <w:tblLayout w:type="fixed"/>
+        <w:tblCellMar>
+          <w:top w:w="100" w:type="dxa"/>
+          <w:left w:w="100" w:type="dxa"/>
+          <w:bottom w:w="100" w:type="dxa"/>
+          <w:right w:w="100" w:type="dxa"/>
+        </w:tblCellMar>
+        <w:tblLook w:val="0600" w:noHBand="1" w:noVBand="1" w:firstColumn="0" w:lastRow="0" w:lastColumn="0" w:firstRow="0"/>
+      </w:tblPr>
+      <w:tblGrid>
+        <w:gridCol w:w="1071"/>
+        <w:gridCol w:w="4614"/>
+        <w:gridCol w:w="4830"/>
+      </w:tblGrid>
+      <w:tr>
+        <w:trPr/>
+        <w:tc>
+          <w:tcPr>
+            <w:tcW w:w="1071" w:type="dxa"/>
+            <w:tcBorders>
+              <w:top w:val="single" w:sz="8" w:space="0" w:color="000000"/>
+              <w:left w:val="single" w:sz="8" w:space="0" w:color="000000"/>
+              <w:bottom w:val="single" w:sz="8" w:space="0" w:color="000000"/>
+              <w:right w:val="single" w:sz="8" w:space="0" w:color="000000"/>
+            </w:tcBorders>
+            <w:shd w:color="auto" w:fill="C5F5E7" w:val="clear"/>
+          </w:tcPr>
+          <w:p>
+            <w:pPr>
+              <w:pStyle w:val="Titolo2"/>
+              <w:widowControl w:val="false"/>
+              <w:spacing w:before="0" w:after="0"/>
+              <w:rPr/>
+            </w:pPr>
+            <w:r>
+              <w:rPr/>
+              <w:t xml:space="preserve"># </w:t>
+            </w:r>
+          </w:p>
+        </w:tc>
+        <w:tc>
+          <w:tcPr>
+            <w:tcW w:w="4614" w:type="dxa"/>
+            <w:tcBorders>
+              <w:top w:val="single" w:sz="8" w:space="0" w:color="000000"/>
+              <w:bottom w:val="single" w:sz="8" w:space="0" w:color="000000"/>
+              <w:right w:val="single" w:sz="8" w:space="0" w:color="000000"/>
+            </w:tcBorders>
+            <w:shd w:color="auto" w:fill="C5F5E7" w:val="clear"/>
+          </w:tcPr>
+          <w:p>
+            <w:pPr>
+              <w:pStyle w:val="Titolo2"/>
+              <w:widowControl w:val="false"/>
+              <w:spacing w:before="0" w:after="0"/>
+              <w:ind w:left="100" w:hanging="0"/>
+              <w:jc w:val="center"/>
+              <w:rPr/>
+            </w:pPr>
+            <w:r>
+              <w:rPr/>
+              <w:t>Attore</w:t>
+            </w:r>
+          </w:p>
+        </w:tc>
+        <w:tc>
+          <w:tcPr>
+            <w:tcW w:w="4830" w:type="dxa"/>
+            <w:tcBorders>
+              <w:top w:val="single" w:sz="8" w:space="0" w:color="000000"/>
+              <w:bottom w:val="single" w:sz="8" w:space="0" w:color="000000"/>
+              <w:right w:val="single" w:sz="8" w:space="0" w:color="000000"/>
+            </w:tcBorders>
+            <w:shd w:color="auto" w:fill="C5F5E7" w:val="clear"/>
+          </w:tcPr>
+          <w:p>
+            <w:pPr>
+              <w:pStyle w:val="Titolo2"/>
+              <w:widowControl w:val="false"/>
+              <w:spacing w:before="0" w:after="0"/>
+              <w:ind w:left="100" w:hanging="0"/>
+              <w:jc w:val="center"/>
+              <w:rPr/>
+            </w:pPr>
+            <w:r>
+              <w:rPr/>
+              <w:t>Sistema</w:t>
+            </w:r>
+          </w:p>
+        </w:tc>
+      </w:tr>
+      <w:tr>
+        <w:trPr/>
+        <w:tc>
+          <w:tcPr>
+            <w:tcW w:w="1071" w:type="dxa"/>
+            <w:tcBorders>
+              <w:left w:val="single" w:sz="8" w:space="0" w:color="000000"/>
+              <w:bottom w:val="single" w:sz="8" w:space="0" w:color="000000"/>
+              <w:right w:val="single" w:sz="8" w:space="0" w:color="000000"/>
+            </w:tcBorders>
+            <w:shd w:color="auto" w:fill="auto" w:val="clear"/>
+          </w:tcPr>
+          <w:p>
+            <w:pPr>
+              <w:pStyle w:val="Titolo3"/>
+              <w:widowControl w:val="false"/>
+              <w:spacing w:before="0" w:after="0"/>
+              <w:jc w:val="left"/>
+              <w:rPr/>
+            </w:pPr>
+            <w:r>
+              <w:rPr/>
+              <w:t>1e.1</w:t>
+            </w:r>
+          </w:p>
+        </w:tc>
+        <w:tc>
+          <w:tcPr>
+            <w:tcW w:w="4614" w:type="dxa"/>
+            <w:tcBorders>
+              <w:bottom w:val="single" w:sz="8" w:space="0" w:color="000000"/>
+              <w:right w:val="single" w:sz="8" w:space="0" w:color="000000"/>
+            </w:tcBorders>
+            <w:shd w:color="auto" w:fill="auto" w:val="clear"/>
+          </w:tcPr>
+          <w:p>
+            <w:pPr>
+              <w:pStyle w:val="Normal"/>
+              <w:widowControl w:val="false"/>
+              <w:ind w:left="100" w:hanging="0"/>
+              <w:jc w:val="left"/>
+              <w:rPr/>
+            </w:pPr>
+            <w:r>
+              <w:rPr/>
+              <w:t>Caricamento informazioni evento esistente</w:t>
+            </w:r>
+          </w:p>
+        </w:tc>
+        <w:tc>
+          <w:tcPr>
+            <w:tcW w:w="4830" w:type="dxa"/>
+            <w:tcBorders>
+              <w:bottom w:val="single" w:sz="8" w:space="0" w:color="000000"/>
+              <w:right w:val="single" w:sz="8" w:space="0" w:color="000000"/>
+            </w:tcBorders>
+            <w:shd w:color="auto" w:fill="auto" w:val="clear"/>
+          </w:tcPr>
+          <w:p>
+            <w:pPr>
+              <w:pStyle w:val="Normal"/>
+              <w:widowControl w:val="false"/>
+              <w:jc w:val="left"/>
+              <w:rPr/>
+            </w:pPr>
+            <w:r>
+              <w:rPr/>
+              <w:t>Carica le informazioni relative all’evento indicato</w:t>
+            </w:r>
+          </w:p>
+        </w:tc>
+      </w:tr>
+    </w:tbl>
+    <w:p>
+      <w:pPr>
+        <w:pStyle w:val="Titolo1"/>
+        <w:spacing w:before="400" w:after="0"/>
+        <w:rPr/>
+      </w:pPr>
+      <w:r>
+        <w:rPr/>
         <w:t>Estensione 2a</w:t>
       </w:r>
     </w:p>
@@ -5218,7 +5399,15 @@
             </w:pPr>
             <w:r>
               <w:rPr/>
-              <w:t>Propone una modifica ad menù scelto dallo chef</w:t>
+              <w:t xml:space="preserve">Propone una modifica ad </w:t>
+            </w:r>
+            <w:r>
+              <w:rPr/>
+              <w:t xml:space="preserve">un </w:t>
+            </w:r>
+            <w:r>
+              <w:rPr/>
+              <w:t>menù scelto dallo chef</w:t>
             </w:r>
           </w:p>
         </w:tc>

</xml_diff>

<commit_message>
Creation of technical report
</commit_message>
<xml_diff>
--- a/Modellazione_Business_Requisiti/UC_Dettagliato.docx
+++ b/Modellazione_Business_Requisiti/UC_Dettagliato.docx
@@ -190,9 +190,9 @@
     <w:tbl>
       <w:tblPr>
         <w:tblStyle w:val="a"/>
-        <w:tblW w:w="10515" w:type="dxa"/>
+        <w:tblW w:w="10528" w:type="dxa"/>
         <w:jc w:val="left"/>
-        <w:tblInd w:w="30" w:type="dxa"/>
+        <w:tblInd w:w="17" w:type="dxa"/>
         <w:tblLayout w:type="fixed"/>
         <w:tblCellMar>
           <w:top w:w="100" w:type="dxa"/>
@@ -203,15 +203,15 @@
         <w:tblLook w:val="0600" w:noHBand="1" w:noVBand="1" w:firstColumn="0" w:lastRow="0" w:lastColumn="0" w:firstRow="0"/>
       </w:tblPr>
       <w:tblGrid>
-        <w:gridCol w:w="561"/>
-        <w:gridCol w:w="5124"/>
+        <w:gridCol w:w="570"/>
+        <w:gridCol w:w="5128"/>
         <w:gridCol w:w="4830"/>
       </w:tblGrid>
       <w:tr>
         <w:trPr/>
         <w:tc>
           <w:tcPr>
-            <w:tcW w:w="561" w:type="dxa"/>
+            <w:tcW w:w="570" w:type="dxa"/>
             <w:tcBorders>
               <w:top w:val="single" w:sz="8" w:space="0" w:color="000000"/>
               <w:left w:val="single" w:sz="8" w:space="0" w:color="000000"/>
@@ -235,7 +235,7 @@
         </w:tc>
         <w:tc>
           <w:tcPr>
-            <w:tcW w:w="5124" w:type="dxa"/>
+            <w:tcW w:w="5128" w:type="dxa"/>
             <w:tcBorders>
               <w:top w:val="single" w:sz="8" w:space="0" w:color="000000"/>
               <w:bottom w:val="single" w:sz="8" w:space="0" w:color="000000"/>
@@ -290,7 +290,7 @@
         <w:trPr/>
         <w:tc>
           <w:tcPr>
-            <w:tcW w:w="561" w:type="dxa"/>
+            <w:tcW w:w="570" w:type="dxa"/>
             <w:tcBorders>
               <w:left w:val="single" w:sz="8" w:space="0" w:color="000000"/>
               <w:bottom w:val="single" w:sz="8" w:space="0" w:color="000000"/>
@@ -314,7 +314,7 @@
         </w:tc>
         <w:tc>
           <w:tcPr>
-            <w:tcW w:w="5124" w:type="dxa"/>
+            <w:tcW w:w="5128" w:type="dxa"/>
             <w:tcBorders>
               <w:bottom w:val="single" w:sz="8" w:space="0" w:color="000000"/>
               <w:right w:val="single" w:sz="8" w:space="0" w:color="000000"/>
@@ -383,7 +383,7 @@
         <w:trPr/>
         <w:tc>
           <w:tcPr>
-            <w:tcW w:w="561" w:type="dxa"/>
+            <w:tcW w:w="570" w:type="dxa"/>
             <w:tcBorders>
               <w:left w:val="single" w:sz="8" w:space="0" w:color="000000"/>
               <w:bottom w:val="single" w:sz="8" w:space="0" w:color="000000"/>
@@ -407,7 +407,7 @@
         </w:tc>
         <w:tc>
           <w:tcPr>
-            <w:tcW w:w="5124" w:type="dxa"/>
+            <w:tcW w:w="5128" w:type="dxa"/>
             <w:tcBorders>
               <w:bottom w:val="single" w:sz="8" w:space="0" w:color="000000"/>
               <w:right w:val="single" w:sz="8" w:space="0" w:color="000000"/>
@@ -472,7 +472,7 @@
             </w:pPr>
             <w:r>
               <w:rPr/>
-              <w:t>Registra le informazioni del nuovo servizio.</w:t>
+              <w:t>Registra le informazioni del nuovo servizio, eventualmente aggiornando quelle su Disponibilità e Chef.</w:t>
             </w:r>
           </w:p>
           <w:p>
@@ -494,7 +494,7 @@
         <w:trPr/>
         <w:tc>
           <w:tcPr>
-            <w:tcW w:w="561" w:type="dxa"/>
+            <w:tcW w:w="570" w:type="dxa"/>
             <w:tcBorders>
               <w:left w:val="single" w:sz="8" w:space="0" w:color="000000"/>
               <w:bottom w:val="single" w:sz="8" w:space="0" w:color="000000"/>
@@ -517,7 +517,7 @@
         </w:tc>
         <w:tc>
           <w:tcPr>
-            <w:tcW w:w="5124" w:type="dxa"/>
+            <w:tcW w:w="5128" w:type="dxa"/>
             <w:tcBorders>
               <w:bottom w:val="single" w:sz="8" w:space="0" w:color="000000"/>
               <w:right w:val="single" w:sz="8" w:space="0" w:color="000000"/>
@@ -572,7 +572,7 @@
         <w:trPr/>
         <w:tc>
           <w:tcPr>
-            <w:tcW w:w="561" w:type="dxa"/>
+            <w:tcW w:w="570" w:type="dxa"/>
             <w:tcBorders>
               <w:left w:val="single" w:sz="8" w:space="0" w:color="000000"/>
               <w:bottom w:val="single" w:sz="8" w:space="0" w:color="000000"/>
@@ -595,7 +595,7 @@
         </w:tc>
         <w:tc>
           <w:tcPr>
-            <w:tcW w:w="5124" w:type="dxa"/>
+            <w:tcW w:w="5128" w:type="dxa"/>
             <w:tcBorders>
               <w:bottom w:val="single" w:sz="8" w:space="0" w:color="000000"/>
               <w:right w:val="single" w:sz="8" w:space="0" w:color="000000"/>
@@ -654,7 +654,7 @@
         <w:trPr/>
         <w:tc>
           <w:tcPr>
-            <w:tcW w:w="561" w:type="dxa"/>
+            <w:tcW w:w="570" w:type="dxa"/>
             <w:tcBorders>
               <w:left w:val="single" w:sz="8" w:space="0" w:color="000000"/>
               <w:bottom w:val="single" w:sz="8" w:space="0" w:color="000000"/>
@@ -678,7 +678,7 @@
         </w:tc>
         <w:tc>
           <w:tcPr>
-            <w:tcW w:w="5124" w:type="dxa"/>
+            <w:tcW w:w="5128" w:type="dxa"/>
             <w:tcBorders>
               <w:bottom w:val="single" w:sz="8" w:space="0" w:color="000000"/>
               <w:right w:val="single" w:sz="8" w:space="0" w:color="000000"/>
@@ -742,7 +742,7 @@
         <w:trPr/>
         <w:tc>
           <w:tcPr>
-            <w:tcW w:w="561" w:type="dxa"/>
+            <w:tcW w:w="570" w:type="dxa"/>
             <w:tcBorders>
               <w:left w:val="single" w:sz="8" w:space="0" w:color="000000"/>
               <w:bottom w:val="single" w:sz="8" w:space="0" w:color="000000"/>
@@ -766,7 +766,7 @@
         </w:tc>
         <w:tc>
           <w:tcPr>
-            <w:tcW w:w="5124" w:type="dxa"/>
+            <w:tcW w:w="5128" w:type="dxa"/>
             <w:tcBorders>
               <w:bottom w:val="single" w:sz="8" w:space="0" w:color="000000"/>
               <w:right w:val="single" w:sz="8" w:space="0" w:color="000000"/>
@@ -828,7 +828,7 @@
         <w:trPr/>
         <w:tc>
           <w:tcPr>
-            <w:tcW w:w="561" w:type="dxa"/>
+            <w:tcW w:w="570" w:type="dxa"/>
             <w:tcBorders>
               <w:left w:val="single" w:sz="8" w:space="0" w:color="000000"/>
               <w:bottom w:val="single" w:sz="8" w:space="0" w:color="000000"/>
@@ -851,7 +851,7 @@
         </w:tc>
         <w:tc>
           <w:tcPr>
-            <w:tcW w:w="5124" w:type="dxa"/>
+            <w:tcW w:w="5128" w:type="dxa"/>
             <w:tcBorders>
               <w:bottom w:val="single" w:sz="8" w:space="0" w:color="000000"/>
               <w:right w:val="single" w:sz="8" w:space="0" w:color="000000"/>
@@ -917,7 +917,7 @@
         <w:trPr/>
         <w:tc>
           <w:tcPr>
-            <w:tcW w:w="561" w:type="dxa"/>
+            <w:tcW w:w="570" w:type="dxa"/>
             <w:tcBorders>
               <w:left w:val="single" w:sz="8" w:space="0" w:color="000000"/>
               <w:bottom w:val="single" w:sz="8" w:space="0" w:color="000000"/>
@@ -941,7 +941,7 @@
         </w:tc>
         <w:tc>
           <w:tcPr>
-            <w:tcW w:w="5124" w:type="dxa"/>
+            <w:tcW w:w="5128" w:type="dxa"/>
             <w:tcBorders>
               <w:bottom w:val="single" w:sz="8" w:space="0" w:color="000000"/>
               <w:right w:val="single" w:sz="8" w:space="0" w:color="000000"/>
@@ -1008,7 +1008,7 @@
         <w:trPr/>
         <w:tc>
           <w:tcPr>
-            <w:tcW w:w="561" w:type="dxa"/>
+            <w:tcW w:w="570" w:type="dxa"/>
             <w:tcBorders>
               <w:left w:val="single" w:sz="8" w:space="0" w:color="000000"/>
               <w:bottom w:val="single" w:sz="8" w:space="0" w:color="000000"/>
@@ -1031,7 +1031,7 @@
         </w:tc>
         <w:tc>
           <w:tcPr>
-            <w:tcW w:w="5124" w:type="dxa"/>
+            <w:tcW w:w="5128" w:type="dxa"/>
             <w:tcBorders>
               <w:bottom w:val="single" w:sz="8" w:space="0" w:color="000000"/>
               <w:right w:val="single" w:sz="8" w:space="0" w:color="000000"/>
@@ -1078,7 +1078,7 @@
         <w:trPr/>
         <w:tc>
           <w:tcPr>
-            <w:tcW w:w="561" w:type="dxa"/>
+            <w:tcW w:w="570" w:type="dxa"/>
             <w:tcBorders>
               <w:left w:val="single" w:sz="8" w:space="0" w:color="000000"/>
               <w:bottom w:val="single" w:sz="8" w:space="0" w:color="000000"/>
@@ -1102,7 +1102,7 @@
         </w:tc>
         <w:tc>
           <w:tcPr>
-            <w:tcW w:w="5124" w:type="dxa"/>
+            <w:tcW w:w="5128" w:type="dxa"/>
             <w:tcBorders>
               <w:bottom w:val="single" w:sz="8" w:space="0" w:color="000000"/>
               <w:right w:val="single" w:sz="8" w:space="0" w:color="000000"/>
@@ -1164,7 +1164,7 @@
         <w:trPr/>
         <w:tc>
           <w:tcPr>
-            <w:tcW w:w="561" w:type="dxa"/>
+            <w:tcW w:w="570" w:type="dxa"/>
             <w:tcBorders>
               <w:left w:val="single" w:sz="8" w:space="0" w:color="000000"/>
               <w:bottom w:val="single" w:sz="8" w:space="0" w:color="000000"/>
@@ -1187,7 +1187,7 @@
         </w:tc>
         <w:tc>
           <w:tcPr>
-            <w:tcW w:w="5124" w:type="dxa"/>
+            <w:tcW w:w="5128" w:type="dxa"/>
             <w:tcBorders>
               <w:bottom w:val="single" w:sz="8" w:space="0" w:color="000000"/>
               <w:right w:val="single" w:sz="8" w:space="0" w:color="000000"/>
@@ -1234,7 +1234,7 @@
         <w:trPr/>
         <w:tc>
           <w:tcPr>
-            <w:tcW w:w="561" w:type="dxa"/>
+            <w:tcW w:w="570" w:type="dxa"/>
             <w:tcBorders>
               <w:left w:val="single" w:sz="8" w:space="0" w:color="000000"/>
               <w:bottom w:val="single" w:sz="8" w:space="0" w:color="000000"/>
@@ -1257,7 +1257,7 @@
         </w:tc>
         <w:tc>
           <w:tcPr>
-            <w:tcW w:w="5124" w:type="dxa"/>
+            <w:tcW w:w="5128" w:type="dxa"/>
             <w:tcBorders>
               <w:bottom w:val="single" w:sz="8" w:space="0" w:color="000000"/>
               <w:right w:val="single" w:sz="8" w:space="0" w:color="000000"/>
@@ -1304,7 +1304,7 @@
         <w:trPr/>
         <w:tc>
           <w:tcPr>
-            <w:tcW w:w="561" w:type="dxa"/>
+            <w:tcW w:w="570" w:type="dxa"/>
             <w:tcBorders>
               <w:left w:val="single" w:sz="8" w:space="0" w:color="000000"/>
               <w:bottom w:val="single" w:sz="8" w:space="0" w:color="000000"/>
@@ -1327,7 +1327,7 @@
         </w:tc>
         <w:tc>
           <w:tcPr>
-            <w:tcW w:w="5124" w:type="dxa"/>
+            <w:tcW w:w="5128" w:type="dxa"/>
             <w:tcBorders>
               <w:bottom w:val="single" w:sz="8" w:space="0" w:color="000000"/>
               <w:right w:val="single" w:sz="8" w:space="0" w:color="000000"/>
@@ -5399,15 +5399,7 @@
             </w:pPr>
             <w:r>
               <w:rPr/>
-              <w:t xml:space="preserve">Propone una modifica ad </w:t>
-            </w:r>
-            <w:r>
-              <w:rPr/>
-              <w:t xml:space="preserve">un </w:t>
-            </w:r>
-            <w:r>
-              <w:rPr/>
-              <w:t>menù scelto dallo chef</w:t>
+              <w:t>Propone una modifica ad un menù scelto dallo chef</w:t>
             </w:r>
           </w:p>
         </w:tc>

</xml_diff>

<commit_message>
Just to please git, nothing serious
</commit_message>
<xml_diff>
--- a/Modellazione_Business_Requisiti/UC_Dettagliato.docx
+++ b/Modellazione_Business_Requisiti/UC_Dettagliato.docx
@@ -17,14 +17,7 @@
           <w:rFonts w:eastAsia="Bitter" w:cs="Bitter" w:ascii="Bitter" w:hAnsi="Bitter"/>
           <w:b/>
         </w:rPr>
-        <w:t>“</w:t>
-      </w:r>
-      <w:r>
-        <w:rPr>
-          <w:rFonts w:eastAsia="Bitter" w:cs="Bitter" w:ascii="Bitter" w:hAnsi="Bitter"/>
-          <w:b/>
-        </w:rPr>
-        <w:t>Gestire gli eventi”</w:t>
+        <w:t>Gestire gli eventi</w:t>
       </w:r>
     </w:p>
     <w:p>
@@ -148,6 +141,18 @@
         </w:rPr>
         <w:t xml:space="preserve">Pre-condizioni: </w:t>
       </w:r>
+    </w:p>
+    <w:p>
+      <w:pPr>
+        <w:pStyle w:val="Normal"/>
+        <w:numPr>
+          <w:ilvl w:val="0"/>
+          <w:numId w:val="1"/>
+        </w:numPr>
+        <w:rPr>
+          <w:bCs/>
+        </w:rPr>
+      </w:pPr>
       <w:r>
         <w:rPr>
           <w:bCs/>
@@ -166,13 +171,33 @@
         <w:rPr>
           <w:b/>
         </w:rPr>
-        <w:t xml:space="preserve">Garanzie di successo o post-condizioni: </w:t>
+        <w:t xml:space="preserve">Post-condizioni: </w:t>
       </w:r>
+    </w:p>
+    <w:p>
+      <w:pPr>
+        <w:pStyle w:val="Normal"/>
+        <w:numPr>
+          <w:ilvl w:val="0"/>
+          <w:numId w:val="2"/>
+        </w:numPr>
+        <w:rPr>
+          <w:bCs/>
+        </w:rPr>
+      </w:pPr>
       <w:r>
         <w:rPr>
           <w:bCs/>
         </w:rPr>
-        <w:t>La scheda dell’evento è registrata e consultabile</w:t>
+        <w:t>La scheda dell’evento è registrata e consultabil</w:t>
+      </w:r>
+      <w:bookmarkStart w:id="1" w:name="_ktoaw1c37hxq"/>
+      <w:bookmarkEnd w:id="1"/>
+      <w:r>
+        <w:rPr>
+          <w:bCs/>
+        </w:rPr>
+        <w:t>e</w:t>
       </w:r>
     </w:p>
     <w:p>
@@ -180,8 +205,6 @@
         <w:pStyle w:val="Titolo1"/>
         <w:rPr/>
       </w:pPr>
-      <w:bookmarkStart w:id="1" w:name="_ktoaw1c37hxq"/>
-      <w:bookmarkEnd w:id="1"/>
       <w:r>
         <w:rPr/>
         <w:t>Scenario principale di successo</w:t>
@@ -203,15 +226,15 @@
         <w:tblLook w:val="0600" w:noHBand="1" w:noVBand="1" w:firstColumn="0" w:lastRow="0" w:lastColumn="0" w:firstRow="0"/>
       </w:tblPr>
       <w:tblGrid>
-        <w:gridCol w:w="570"/>
-        <w:gridCol w:w="5128"/>
-        <w:gridCol w:w="4830"/>
+        <w:gridCol w:w="568"/>
+        <w:gridCol w:w="5125"/>
+        <w:gridCol w:w="4835"/>
       </w:tblGrid>
       <w:tr>
         <w:trPr/>
         <w:tc>
           <w:tcPr>
-            <w:tcW w:w="570" w:type="dxa"/>
+            <w:tcW w:w="568" w:type="dxa"/>
             <w:tcBorders>
               <w:top w:val="single" w:sz="8" w:space="0" w:color="000000"/>
               <w:left w:val="single" w:sz="8" w:space="0" w:color="000000"/>
@@ -235,7 +258,7 @@
         </w:tc>
         <w:tc>
           <w:tcPr>
-            <w:tcW w:w="5128" w:type="dxa"/>
+            <w:tcW w:w="5125" w:type="dxa"/>
             <w:tcBorders>
               <w:top w:val="single" w:sz="8" w:space="0" w:color="000000"/>
               <w:bottom w:val="single" w:sz="8" w:space="0" w:color="000000"/>
@@ -260,7 +283,7 @@
         </w:tc>
         <w:tc>
           <w:tcPr>
-            <w:tcW w:w="4830" w:type="dxa"/>
+            <w:tcW w:w="4835" w:type="dxa"/>
             <w:tcBorders>
               <w:top w:val="single" w:sz="8" w:space="0" w:color="000000"/>
               <w:bottom w:val="single" w:sz="8" w:space="0" w:color="000000"/>
@@ -290,7 +313,7 @@
         <w:trPr/>
         <w:tc>
           <w:tcPr>
-            <w:tcW w:w="570" w:type="dxa"/>
+            <w:tcW w:w="568" w:type="dxa"/>
             <w:tcBorders>
               <w:left w:val="single" w:sz="8" w:space="0" w:color="000000"/>
               <w:bottom w:val="single" w:sz="8" w:space="0" w:color="000000"/>
@@ -314,37 +337,30 @@
         </w:tc>
         <w:tc>
           <w:tcPr>
-            <w:tcW w:w="5128" w:type="dxa"/>
-            <w:tcBorders>
-              <w:bottom w:val="single" w:sz="8" w:space="0" w:color="000000"/>
-              <w:right w:val="single" w:sz="8" w:space="0" w:color="000000"/>
-            </w:tcBorders>
-            <w:shd w:color="auto" w:fill="auto" w:val="clear"/>
-          </w:tcPr>
-          <w:p>
-            <w:pPr>
-              <w:pStyle w:val="Normal"/>
-              <w:widowControl w:val="false"/>
-              <w:ind w:left="100" w:hanging="0"/>
-              <w:jc w:val="left"/>
-              <w:rPr/>
-            </w:pPr>
-            <w:r>
-              <w:rPr>
-                <w:b/>
-                <w:bCs/>
-              </w:rPr>
-              <w:t>Opzionalmente</w:t>
-            </w:r>
-            <w:r>
-              <w:rPr/>
-              <w:t>,  crea un nuovo evento</w:t>
-            </w:r>
-          </w:p>
-        </w:tc>
-        <w:tc>
-          <w:tcPr>
-            <w:tcW w:w="4830" w:type="dxa"/>
+            <w:tcW w:w="5125" w:type="dxa"/>
+            <w:tcBorders>
+              <w:bottom w:val="single" w:sz="8" w:space="0" w:color="000000"/>
+              <w:right w:val="single" w:sz="8" w:space="0" w:color="000000"/>
+            </w:tcBorders>
+            <w:shd w:color="auto" w:fill="auto" w:val="clear"/>
+          </w:tcPr>
+          <w:p>
+            <w:pPr>
+              <w:pStyle w:val="Normal"/>
+              <w:widowControl w:val="false"/>
+              <w:ind w:left="100" w:hanging="0"/>
+              <w:jc w:val="left"/>
+              <w:rPr/>
+            </w:pPr>
+            <w:r>
+              <w:rPr/>
+              <w:t>Crea un nuovo evento</w:t>
+            </w:r>
+          </w:p>
+        </w:tc>
+        <w:tc>
+          <w:tcPr>
+            <w:tcW w:w="4835" w:type="dxa"/>
             <w:tcBorders>
               <w:bottom w:val="single" w:sz="8" w:space="0" w:color="000000"/>
               <w:right w:val="single" w:sz="8" w:space="0" w:color="000000"/>
@@ -383,7 +399,7 @@
         <w:trPr/>
         <w:tc>
           <w:tcPr>
-            <w:tcW w:w="570" w:type="dxa"/>
+            <w:tcW w:w="568" w:type="dxa"/>
             <w:tcBorders>
               <w:left w:val="single" w:sz="8" w:space="0" w:color="000000"/>
               <w:bottom w:val="single" w:sz="8" w:space="0" w:color="000000"/>
@@ -407,7 +423,7 @@
         </w:tc>
         <w:tc>
           <w:tcPr>
-            <w:tcW w:w="5128" w:type="dxa"/>
+            <w:tcW w:w="5125" w:type="dxa"/>
             <w:tcBorders>
               <w:bottom w:val="single" w:sz="8" w:space="0" w:color="000000"/>
               <w:right w:val="single" w:sz="8" w:space="0" w:color="000000"/>
@@ -455,24 +471,24 @@
         </w:tc>
         <w:tc>
           <w:tcPr>
-            <w:tcW w:w="4830" w:type="dxa"/>
-            <w:tcBorders>
-              <w:bottom w:val="single" w:sz="8" w:space="0" w:color="000000"/>
-              <w:right w:val="single" w:sz="8" w:space="0" w:color="000000"/>
-            </w:tcBorders>
-            <w:shd w:color="auto" w:fill="auto" w:val="clear"/>
-          </w:tcPr>
-          <w:p>
-            <w:pPr>
-              <w:pStyle w:val="Normal"/>
-              <w:widowControl w:val="false"/>
-              <w:ind w:left="100" w:hanging="0"/>
-              <w:jc w:val="left"/>
-              <w:rPr/>
-            </w:pPr>
-            <w:r>
-              <w:rPr/>
-              <w:t>Registra le informazioni del nuovo servizio, eventualmente aggiornando quelle su Disponibilità e Chef.</w:t>
+            <w:tcW w:w="4835" w:type="dxa"/>
+            <w:tcBorders>
+              <w:bottom w:val="single" w:sz="8" w:space="0" w:color="000000"/>
+              <w:right w:val="single" w:sz="8" w:space="0" w:color="000000"/>
+            </w:tcBorders>
+            <w:shd w:color="auto" w:fill="auto" w:val="clear"/>
+          </w:tcPr>
+          <w:p>
+            <w:pPr>
+              <w:pStyle w:val="Normal"/>
+              <w:widowControl w:val="false"/>
+              <w:ind w:left="100" w:hanging="0"/>
+              <w:jc w:val="left"/>
+              <w:rPr/>
+            </w:pPr>
+            <w:r>
+              <w:rPr/>
+              <w:t>Registra le informazioni del nuovo servizio.</w:t>
             </w:r>
           </w:p>
           <w:p>
@@ -494,7 +510,7 @@
         <w:trPr/>
         <w:tc>
           <w:tcPr>
-            <w:tcW w:w="570" w:type="dxa"/>
+            <w:tcW w:w="568" w:type="dxa"/>
             <w:tcBorders>
               <w:left w:val="single" w:sz="8" w:space="0" w:color="000000"/>
               <w:bottom w:val="single" w:sz="8" w:space="0" w:color="000000"/>
@@ -517,7 +533,7 @@
         </w:tc>
         <w:tc>
           <w:tcPr>
-            <w:tcW w:w="5128" w:type="dxa"/>
+            <w:tcW w:w="5125" w:type="dxa"/>
             <w:tcBorders>
               <w:bottom w:val="single" w:sz="8" w:space="0" w:color="000000"/>
               <w:right w:val="single" w:sz="8" w:space="0" w:color="000000"/>
@@ -541,13 +557,13 @@
                 <w:i/>
                 <w:iCs/>
               </w:rPr>
-              <w:t>Ripete il passo 2, fino all’inserimento di tutti i servizi desiderati</w:t>
-            </w:r>
-          </w:p>
-        </w:tc>
-        <w:tc>
-          <w:tcPr>
-            <w:tcW w:w="4830" w:type="dxa"/>
+              <w:t>Ripete il passo 2, operando su tutti i servizi desiderati</w:t>
+            </w:r>
+          </w:p>
+        </w:tc>
+        <w:tc>
+          <w:tcPr>
+            <w:tcW w:w="4835" w:type="dxa"/>
             <w:tcBorders>
               <w:bottom w:val="single" w:sz="8" w:space="0" w:color="000000"/>
               <w:right w:val="single" w:sz="8" w:space="0" w:color="000000"/>
@@ -572,7 +588,7 @@
         <w:trPr/>
         <w:tc>
           <w:tcPr>
-            <w:tcW w:w="570" w:type="dxa"/>
+            <w:tcW w:w="568" w:type="dxa"/>
             <w:tcBorders>
               <w:left w:val="single" w:sz="8" w:space="0" w:color="000000"/>
               <w:bottom w:val="single" w:sz="8" w:space="0" w:color="000000"/>
@@ -595,263 +611,7 @@
         </w:tc>
         <w:tc>
           <w:tcPr>
-            <w:tcW w:w="5128" w:type="dxa"/>
-            <w:tcBorders>
-              <w:bottom w:val="single" w:sz="8" w:space="0" w:color="000000"/>
-              <w:right w:val="single" w:sz="8" w:space="0" w:color="000000"/>
-            </w:tcBorders>
-            <w:shd w:color="auto" w:fill="auto" w:val="clear"/>
-          </w:tcPr>
-          <w:p>
-            <w:pPr>
-              <w:pStyle w:val="Normal"/>
-              <w:widowControl w:val="false"/>
-              <w:ind w:left="100" w:hanging="0"/>
-              <w:jc w:val="left"/>
-              <w:rPr>
-                <w:i/>
-                <w:i/>
-                <w:iCs/>
-              </w:rPr>
-            </w:pPr>
-            <w:r>
-              <w:rPr/>
-              <w:t>Prosegue</w:t>
-            </w:r>
-            <w:r>
-              <w:rPr>
-                <w:i/>
-                <w:iCs/>
-              </w:rPr>
-              <w:t xml:space="preserve"> al passo 3, oppure termina il caso d’uso</w:t>
-            </w:r>
-          </w:p>
-        </w:tc>
-        <w:tc>
-          <w:tcPr>
-            <w:tcW w:w="4830" w:type="dxa"/>
-            <w:tcBorders>
-              <w:bottom w:val="single" w:sz="8" w:space="0" w:color="000000"/>
-              <w:right w:val="single" w:sz="8" w:space="0" w:color="000000"/>
-            </w:tcBorders>
-            <w:shd w:color="auto" w:fill="auto" w:val="clear"/>
-          </w:tcPr>
-          <w:p>
-            <w:pPr>
-              <w:pStyle w:val="Normal"/>
-              <w:widowControl w:val="false"/>
-              <w:ind w:left="100" w:hanging="0"/>
-              <w:jc w:val="left"/>
-              <w:rPr/>
-            </w:pPr>
-            <w:r>
-              <w:rPr/>
-            </w:r>
-          </w:p>
-        </w:tc>
-      </w:tr>
-      <w:tr>
-        <w:trPr/>
-        <w:tc>
-          <w:tcPr>
-            <w:tcW w:w="570" w:type="dxa"/>
-            <w:tcBorders>
-              <w:left w:val="single" w:sz="8" w:space="0" w:color="000000"/>
-              <w:bottom w:val="single" w:sz="8" w:space="0" w:color="000000"/>
-              <w:right w:val="single" w:sz="8" w:space="0" w:color="000000"/>
-            </w:tcBorders>
-            <w:shd w:color="auto" w:fill="auto" w:val="clear"/>
-          </w:tcPr>
-          <w:p>
-            <w:pPr>
-              <w:pStyle w:val="Titolo3"/>
-              <w:widowControl w:val="false"/>
-              <w:spacing w:before="0" w:after="0"/>
-              <w:jc w:val="left"/>
-              <w:rPr/>
-            </w:pPr>
-            <w:r>
-              <w:rPr/>
-              <w:t>3</w:t>
-            </w:r>
-          </w:p>
-        </w:tc>
-        <w:tc>
-          <w:tcPr>
-            <w:tcW w:w="5128" w:type="dxa"/>
-            <w:tcBorders>
-              <w:bottom w:val="single" w:sz="8" w:space="0" w:color="000000"/>
-              <w:right w:val="single" w:sz="8" w:space="0" w:color="000000"/>
-            </w:tcBorders>
-            <w:shd w:color="auto" w:fill="auto" w:val="clear"/>
-          </w:tcPr>
-          <w:p>
-            <w:pPr>
-              <w:pStyle w:val="Normal"/>
-              <w:widowControl w:val="false"/>
-              <w:ind w:left="100" w:hanging="0"/>
-              <w:jc w:val="left"/>
-              <w:rPr/>
-            </w:pPr>
-            <w:r>
-              <w:rPr>
-                <w:b/>
-                <w:bCs/>
-                <w:i/>
-                <w:iCs/>
-              </w:rPr>
-              <w:t>Opzionalmente,</w:t>
-            </w:r>
-            <w:r>
-              <w:rPr>
-                <w:i/>
-                <w:iCs/>
-              </w:rPr>
-              <w:t xml:space="preserve"> </w:t>
-            </w:r>
-            <w:r>
-              <w:rPr/>
-              <w:t>assegna uno chef all’evento</w:t>
-            </w:r>
-          </w:p>
-        </w:tc>
-        <w:tc>
-          <w:tcPr>
-            <w:tcW w:w="4830" w:type="dxa"/>
-            <w:tcBorders>
-              <w:bottom w:val="single" w:sz="8" w:space="0" w:color="000000"/>
-              <w:right w:val="single" w:sz="8" w:space="0" w:color="000000"/>
-            </w:tcBorders>
-            <w:shd w:color="auto" w:fill="auto" w:val="clear"/>
-          </w:tcPr>
-          <w:p>
-            <w:pPr>
-              <w:pStyle w:val="Normal"/>
-              <w:widowControl w:val="false"/>
-              <w:jc w:val="left"/>
-              <w:rPr/>
-            </w:pPr>
-            <w:r>
-              <w:rPr/>
-              <w:t>Registra l’assegnazione dello chef</w:t>
-            </w:r>
-          </w:p>
-        </w:tc>
-      </w:tr>
-      <w:tr>
-        <w:trPr/>
-        <w:tc>
-          <w:tcPr>
-            <w:tcW w:w="570" w:type="dxa"/>
-            <w:tcBorders>
-              <w:left w:val="single" w:sz="8" w:space="0" w:color="000000"/>
-              <w:bottom w:val="single" w:sz="8" w:space="0" w:color="000000"/>
-              <w:right w:val="single" w:sz="8" w:space="0" w:color="000000"/>
-            </w:tcBorders>
-            <w:shd w:color="auto" w:fill="auto" w:val="clear"/>
-          </w:tcPr>
-          <w:p>
-            <w:pPr>
-              <w:pStyle w:val="Titolo3"/>
-              <w:widowControl w:val="false"/>
-              <w:spacing w:before="0" w:after="0"/>
-              <w:jc w:val="left"/>
-              <w:rPr/>
-            </w:pPr>
-            <w:r>
-              <w:rPr/>
-              <w:t>4</w:t>
-            </w:r>
-          </w:p>
-        </w:tc>
-        <w:tc>
-          <w:tcPr>
-            <w:tcW w:w="5128" w:type="dxa"/>
-            <w:tcBorders>
-              <w:bottom w:val="single" w:sz="8" w:space="0" w:color="000000"/>
-              <w:right w:val="single" w:sz="8" w:space="0" w:color="000000"/>
-            </w:tcBorders>
-            <w:shd w:color="auto" w:fill="auto" w:val="clear"/>
-          </w:tcPr>
-          <w:p>
-            <w:pPr>
-              <w:pStyle w:val="Normal"/>
-              <w:widowControl w:val="false"/>
-              <w:ind w:left="100" w:hanging="0"/>
-              <w:jc w:val="left"/>
-              <w:rPr/>
-            </w:pPr>
-            <w:r>
-              <w:rPr>
-                <w:b/>
-                <w:bCs/>
-                <w:i/>
-                <w:iCs/>
-              </w:rPr>
-              <w:t xml:space="preserve">Opzionalmente, </w:t>
-            </w:r>
-            <w:r>
-              <w:rPr>
-                <w:b w:val="false"/>
-                <w:bCs w:val="false"/>
-                <w:i w:val="false"/>
-                <w:iCs w:val="false"/>
-              </w:rPr>
-              <w:t>prenota un membro del personale (cuoco oppure personale di servizio)</w:t>
-            </w:r>
-          </w:p>
-        </w:tc>
-        <w:tc>
-          <w:tcPr>
-            <w:tcW w:w="4830" w:type="dxa"/>
-            <w:tcBorders>
-              <w:bottom w:val="single" w:sz="8" w:space="0" w:color="000000"/>
-              <w:right w:val="single" w:sz="8" w:space="0" w:color="000000"/>
-            </w:tcBorders>
-            <w:shd w:color="auto" w:fill="auto" w:val="clear"/>
-          </w:tcPr>
-          <w:p>
-            <w:pPr>
-              <w:pStyle w:val="Normal"/>
-              <w:widowControl w:val="false"/>
-              <w:jc w:val="left"/>
-              <w:rPr/>
-            </w:pPr>
-            <w:r>
-              <w:rPr/>
-              <w:t>Registra la prenotazione</w:t>
-            </w:r>
-          </w:p>
-        </w:tc>
-      </w:tr>
-      <w:tr>
-        <w:trPr/>
-        <w:tc>
-          <w:tcPr>
-            <w:tcW w:w="570" w:type="dxa"/>
-            <w:tcBorders>
-              <w:left w:val="single" w:sz="8" w:space="0" w:color="000000"/>
-              <w:bottom w:val="single" w:sz="8" w:space="0" w:color="000000"/>
-              <w:right w:val="single" w:sz="8" w:space="0" w:color="000000"/>
-            </w:tcBorders>
-            <w:shd w:color="auto" w:fill="auto" w:val="clear"/>
-          </w:tcPr>
-          <w:p>
-            <w:pPr>
-              <w:pStyle w:val="Titolo3"/>
-              <w:widowControl w:val="false"/>
-              <w:spacing w:before="0" w:after="0"/>
-              <w:jc w:val="left"/>
-              <w:rPr/>
-            </w:pPr>
-            <w:r>
-              <w:rPr/>
-            </w:r>
-          </w:p>
-        </w:tc>
-        <w:tc>
-          <w:tcPr>
-            <w:tcW w:w="5128" w:type="dxa"/>
+            <w:tcW w:w="5125" w:type="dxa"/>
             <w:tcBorders>
               <w:bottom w:val="single" w:sz="8" w:space="0" w:color="000000"/>
               <w:right w:val="single" w:sz="8" w:space="0" w:color="000000"/>
@@ -887,23 +647,24 @@
                 <w:szCs w:val="24"/>
                 <w:lang w:val="it-IT" w:eastAsia="it-IT" w:bidi="ar-SA"/>
               </w:rPr>
-              <w:t>Ripete il passo 4 fino alla prenotazione di tutto il personale desiderato</w:t>
-            </w:r>
-          </w:p>
-        </w:tc>
-        <w:tc>
-          <w:tcPr>
-            <w:tcW w:w="4830" w:type="dxa"/>
-            <w:tcBorders>
-              <w:bottom w:val="single" w:sz="8" w:space="0" w:color="000000"/>
-              <w:right w:val="single" w:sz="8" w:space="0" w:color="000000"/>
-            </w:tcBorders>
-            <w:shd w:color="auto" w:fill="auto" w:val="clear"/>
-          </w:tcPr>
-          <w:p>
-            <w:pPr>
-              <w:pStyle w:val="Normal"/>
-              <w:widowControl w:val="false"/>
+              <w:t>Prosegue al passo 3, oppure termina il caso d’uso</w:t>
+            </w:r>
+          </w:p>
+        </w:tc>
+        <w:tc>
+          <w:tcPr>
+            <w:tcW w:w="4835" w:type="dxa"/>
+            <w:tcBorders>
+              <w:bottom w:val="single" w:sz="8" w:space="0" w:color="000000"/>
+              <w:right w:val="single" w:sz="8" w:space="0" w:color="000000"/>
+            </w:tcBorders>
+            <w:shd w:color="auto" w:fill="auto" w:val="clear"/>
+          </w:tcPr>
+          <w:p>
+            <w:pPr>
+              <w:pStyle w:val="Normal"/>
+              <w:widowControl w:val="false"/>
+              <w:ind w:left="100" w:hanging="0"/>
               <w:jc w:val="left"/>
               <w:rPr/>
             </w:pPr>
@@ -917,7 +678,7 @@
         <w:trPr/>
         <w:tc>
           <w:tcPr>
-            <w:tcW w:w="570" w:type="dxa"/>
+            <w:tcW w:w="568" w:type="dxa"/>
             <w:tcBorders>
               <w:left w:val="single" w:sz="8" w:space="0" w:color="000000"/>
               <w:bottom w:val="single" w:sz="8" w:space="0" w:color="000000"/>
@@ -935,13 +696,101 @@
             </w:pPr>
             <w:r>
               <w:rPr/>
-              <w:t>5</w:t>
-            </w:r>
-          </w:p>
-        </w:tc>
-        <w:tc>
-          <w:tcPr>
-            <w:tcW w:w="5128" w:type="dxa"/>
+              <w:t>3</w:t>
+            </w:r>
+          </w:p>
+        </w:tc>
+        <w:tc>
+          <w:tcPr>
+            <w:tcW w:w="5125" w:type="dxa"/>
+            <w:tcBorders>
+              <w:bottom w:val="single" w:sz="8" w:space="0" w:color="000000"/>
+              <w:right w:val="single" w:sz="8" w:space="0" w:color="000000"/>
+            </w:tcBorders>
+            <w:shd w:color="auto" w:fill="auto" w:val="clear"/>
+          </w:tcPr>
+          <w:p>
+            <w:pPr>
+              <w:pStyle w:val="Normal"/>
+              <w:widowControl w:val="false"/>
+              <w:ind w:left="100" w:hanging="0"/>
+              <w:jc w:val="left"/>
+              <w:rPr/>
+            </w:pPr>
+            <w:r>
+              <w:rPr>
+                <w:b/>
+                <w:bCs/>
+                <w:i/>
+                <w:iCs/>
+              </w:rPr>
+              <w:t>Opzionalmente,</w:t>
+            </w:r>
+            <w:r>
+              <w:rPr>
+                <w:i/>
+                <w:iCs/>
+              </w:rPr>
+              <w:t xml:space="preserve"> </w:t>
+            </w:r>
+            <w:r>
+              <w:rPr/>
+              <w:t>assegna uno chef all’evento</w:t>
+            </w:r>
+          </w:p>
+        </w:tc>
+        <w:tc>
+          <w:tcPr>
+            <w:tcW w:w="4835" w:type="dxa"/>
+            <w:tcBorders>
+              <w:bottom w:val="single" w:sz="8" w:space="0" w:color="000000"/>
+              <w:right w:val="single" w:sz="8" w:space="0" w:color="000000"/>
+            </w:tcBorders>
+            <w:shd w:color="auto" w:fill="auto" w:val="clear"/>
+          </w:tcPr>
+          <w:p>
+            <w:pPr>
+              <w:pStyle w:val="Normal"/>
+              <w:widowControl w:val="false"/>
+              <w:jc w:val="left"/>
+              <w:rPr/>
+            </w:pPr>
+            <w:r>
+              <w:rPr/>
+              <w:t>Registra l’assegnazione dello chef</w:t>
+            </w:r>
+          </w:p>
+        </w:tc>
+      </w:tr>
+      <w:tr>
+        <w:trPr/>
+        <w:tc>
+          <w:tcPr>
+            <w:tcW w:w="568" w:type="dxa"/>
+            <w:tcBorders>
+              <w:left w:val="single" w:sz="8" w:space="0" w:color="000000"/>
+              <w:bottom w:val="single" w:sz="8" w:space="0" w:color="000000"/>
+              <w:right w:val="single" w:sz="8" w:space="0" w:color="000000"/>
+            </w:tcBorders>
+            <w:shd w:color="auto" w:fill="auto" w:val="clear"/>
+          </w:tcPr>
+          <w:p>
+            <w:pPr>
+              <w:pStyle w:val="Titolo3"/>
+              <w:widowControl w:val="false"/>
+              <w:spacing w:before="0" w:after="0"/>
+              <w:jc w:val="left"/>
+              <w:rPr/>
+            </w:pPr>
+            <w:r>
+              <w:rPr/>
+              <w:t>4</w:t>
+            </w:r>
+          </w:p>
+        </w:tc>
+        <w:tc>
+          <w:tcPr>
+            <w:tcW w:w="5125" w:type="dxa"/>
             <w:tcBorders>
               <w:bottom w:val="single" w:sz="8" w:space="0" w:color="000000"/>
               <w:right w:val="single" w:sz="8" w:space="0" w:color="000000"/>
@@ -966,40 +815,35 @@
               <w:t xml:space="preserve">Opzionalmente, </w:t>
             </w:r>
             <w:r>
-              <w:rPr/>
-              <w:t>approva un menù scelto dallo chef</w:t>
-            </w:r>
-          </w:p>
-        </w:tc>
-        <w:tc>
-          <w:tcPr>
-            <w:tcW w:w="4830" w:type="dxa"/>
-            <w:tcBorders>
-              <w:bottom w:val="single" w:sz="8" w:space="0" w:color="000000"/>
-              <w:right w:val="single" w:sz="8" w:space="0" w:color="000000"/>
-            </w:tcBorders>
-            <w:shd w:color="auto" w:fill="auto" w:val="clear"/>
-          </w:tcPr>
-          <w:p>
-            <w:pPr>
-              <w:pStyle w:val="Normal"/>
-              <w:widowControl w:val="false"/>
-              <w:rPr/>
-            </w:pPr>
-            <w:r>
-              <w:rPr/>
-              <w:t>Registra l’approvazione del menù</w:t>
-            </w:r>
-          </w:p>
-          <w:p>
-            <w:pPr>
-              <w:pStyle w:val="Normal"/>
-              <w:widowControl w:val="false"/>
-              <w:rPr/>
-            </w:pPr>
-            <w:r>
-              <w:rPr/>
-              <w:t>Se tutti i menù sono stati approvati, aggiorna lo stato dell’evento ad “in corso”</w:t>
+              <w:rPr>
+                <w:b w:val="false"/>
+                <w:bCs w:val="false"/>
+                <w:i w:val="false"/>
+                <w:iCs w:val="false"/>
+              </w:rPr>
+              <w:t>prenota un membro del personale (cuoco oppure personale di servizio)</w:t>
+            </w:r>
+          </w:p>
+        </w:tc>
+        <w:tc>
+          <w:tcPr>
+            <w:tcW w:w="4835" w:type="dxa"/>
+            <w:tcBorders>
+              <w:bottom w:val="single" w:sz="8" w:space="0" w:color="000000"/>
+              <w:right w:val="single" w:sz="8" w:space="0" w:color="000000"/>
+            </w:tcBorders>
+            <w:shd w:color="auto" w:fill="auto" w:val="clear"/>
+          </w:tcPr>
+          <w:p>
+            <w:pPr>
+              <w:pStyle w:val="Normal"/>
+              <w:widowControl w:val="false"/>
+              <w:jc w:val="left"/>
+              <w:rPr/>
+            </w:pPr>
+            <w:r>
+              <w:rPr/>
+              <w:t>Registra la prenotazione</w:t>
             </w:r>
           </w:p>
         </w:tc>
@@ -1008,7 +852,7 @@
         <w:trPr/>
         <w:tc>
           <w:tcPr>
-            <w:tcW w:w="570" w:type="dxa"/>
+            <w:tcW w:w="568" w:type="dxa"/>
             <w:tcBorders>
               <w:left w:val="single" w:sz="8" w:space="0" w:color="000000"/>
               <w:bottom w:val="single" w:sz="8" w:space="0" w:color="000000"/>
@@ -1031,30 +875,49 @@
         </w:tc>
         <w:tc>
           <w:tcPr>
-            <w:tcW w:w="5128" w:type="dxa"/>
-            <w:tcBorders>
-              <w:bottom w:val="single" w:sz="8" w:space="0" w:color="000000"/>
-              <w:right w:val="single" w:sz="8" w:space="0" w:color="000000"/>
-            </w:tcBorders>
-            <w:shd w:color="auto" w:fill="auto" w:val="clear"/>
-          </w:tcPr>
-          <w:p>
-            <w:pPr>
-              <w:pStyle w:val="Normal"/>
-              <w:widowControl w:val="false"/>
-              <w:ind w:left="100" w:hanging="0"/>
-              <w:jc w:val="left"/>
-              <w:rPr/>
-            </w:pPr>
-            <w:r>
-              <w:rPr/>
-              <w:t>Ripete il passo 5 fino all’approvazione di tutti i menù desiderati.</w:t>
-            </w:r>
-          </w:p>
-        </w:tc>
-        <w:tc>
-          <w:tcPr>
-            <w:tcW w:w="4830" w:type="dxa"/>
+            <w:tcW w:w="5125" w:type="dxa"/>
+            <w:tcBorders>
+              <w:bottom w:val="single" w:sz="8" w:space="0" w:color="000000"/>
+              <w:right w:val="single" w:sz="8" w:space="0" w:color="000000"/>
+            </w:tcBorders>
+            <w:shd w:color="auto" w:fill="auto" w:val="clear"/>
+          </w:tcPr>
+          <w:p>
+            <w:pPr>
+              <w:pStyle w:val="Normal"/>
+              <w:widowControl w:val="false"/>
+              <w:ind w:left="100" w:hanging="0"/>
+              <w:jc w:val="left"/>
+              <w:rPr>
+                <w:rFonts w:ascii="Oxygen" w:hAnsi="Oxygen" w:eastAsia="Oxygen" w:cs="Oxygen"/>
+                <w:i/>
+                <w:i/>
+                <w:iCs/>
+                <w:color w:val="auto"/>
+                <w:kern w:val="0"/>
+                <w:sz w:val="24"/>
+                <w:szCs w:val="24"/>
+                <w:lang w:val="it-IT" w:eastAsia="it-IT" w:bidi="ar-SA"/>
+              </w:rPr>
+            </w:pPr>
+            <w:r>
+              <w:rPr>
+                <w:rFonts w:eastAsia="Oxygen" w:cs="Oxygen"/>
+                <w:i/>
+                <w:iCs/>
+                <w:color w:val="auto"/>
+                <w:kern w:val="0"/>
+                <w:sz w:val="24"/>
+                <w:szCs w:val="24"/>
+                <w:lang w:val="it-IT" w:eastAsia="it-IT" w:bidi="ar-SA"/>
+              </w:rPr>
+              <w:t>Ripete il passo 4, operando su tutto il personale desiderato</w:t>
+            </w:r>
+          </w:p>
+        </w:tc>
+        <w:tc>
+          <w:tcPr>
+            <w:tcW w:w="4835" w:type="dxa"/>
             <w:tcBorders>
               <w:bottom w:val="single" w:sz="8" w:space="0" w:color="000000"/>
               <w:right w:val="single" w:sz="8" w:space="0" w:color="000000"/>
@@ -1078,7 +941,7 @@
         <w:trPr/>
         <w:tc>
           <w:tcPr>
-            <w:tcW w:w="570" w:type="dxa"/>
+            <w:tcW w:w="568" w:type="dxa"/>
             <w:tcBorders>
               <w:left w:val="single" w:sz="8" w:space="0" w:color="000000"/>
               <w:bottom w:val="single" w:sz="8" w:space="0" w:color="000000"/>
@@ -1096,13 +959,13 @@
             </w:pPr>
             <w:r>
               <w:rPr/>
-              <w:t>6</w:t>
-            </w:r>
-          </w:p>
-        </w:tc>
-        <w:tc>
-          <w:tcPr>
-            <w:tcW w:w="5128" w:type="dxa"/>
+              <w:t>5</w:t>
+            </w:r>
+          </w:p>
+        </w:tc>
+        <w:tc>
+          <w:tcPr>
+            <w:tcW w:w="5125" w:type="dxa"/>
             <w:tcBorders>
               <w:bottom w:val="single" w:sz="8" w:space="0" w:color="000000"/>
               <w:right w:val="single" w:sz="8" w:space="0" w:color="000000"/>
@@ -1127,6 +990,186 @@
               <w:t xml:space="preserve">Opzionalmente, </w:t>
             </w:r>
             <w:r>
+              <w:rPr/>
+              <w:t>approva un menù scelto dallo chef</w:t>
+            </w:r>
+          </w:p>
+        </w:tc>
+        <w:tc>
+          <w:tcPr>
+            <w:tcW w:w="4835" w:type="dxa"/>
+            <w:tcBorders>
+              <w:bottom w:val="single" w:sz="8" w:space="0" w:color="000000"/>
+              <w:right w:val="single" w:sz="8" w:space="0" w:color="000000"/>
+            </w:tcBorders>
+            <w:shd w:color="auto" w:fill="auto" w:val="clear"/>
+          </w:tcPr>
+          <w:p>
+            <w:pPr>
+              <w:pStyle w:val="Normal"/>
+              <w:widowControl w:val="false"/>
+              <w:rPr/>
+            </w:pPr>
+            <w:r>
+              <w:rPr/>
+              <w:t>Registra l’approvazione del menù</w:t>
+            </w:r>
+          </w:p>
+          <w:p>
+            <w:pPr>
+              <w:pStyle w:val="Normal"/>
+              <w:widowControl w:val="false"/>
+              <w:rPr/>
+            </w:pPr>
+            <w:r>
+              <w:rPr/>
+              <w:t>Se tutti i menù per l’evento sono stati approvati, aggiorna lo stato dell’evento ad “in corso”</w:t>
+            </w:r>
+          </w:p>
+        </w:tc>
+      </w:tr>
+      <w:tr>
+        <w:trPr/>
+        <w:tc>
+          <w:tcPr>
+            <w:tcW w:w="568" w:type="dxa"/>
+            <w:tcBorders>
+              <w:left w:val="single" w:sz="8" w:space="0" w:color="000000"/>
+              <w:bottom w:val="single" w:sz="8" w:space="0" w:color="000000"/>
+              <w:right w:val="single" w:sz="8" w:space="0" w:color="000000"/>
+            </w:tcBorders>
+            <w:shd w:color="auto" w:fill="auto" w:val="clear"/>
+          </w:tcPr>
+          <w:p>
+            <w:pPr>
+              <w:pStyle w:val="Titolo3"/>
+              <w:widowControl w:val="false"/>
+              <w:spacing w:before="0" w:after="0"/>
+              <w:jc w:val="left"/>
+              <w:rPr/>
+            </w:pPr>
+            <w:r>
+              <w:rPr/>
+            </w:r>
+          </w:p>
+        </w:tc>
+        <w:tc>
+          <w:tcPr>
+            <w:tcW w:w="5125" w:type="dxa"/>
+            <w:tcBorders>
+              <w:bottom w:val="single" w:sz="8" w:space="0" w:color="000000"/>
+              <w:right w:val="single" w:sz="8" w:space="0" w:color="000000"/>
+            </w:tcBorders>
+            <w:shd w:color="auto" w:fill="auto" w:val="clear"/>
+          </w:tcPr>
+          <w:p>
+            <w:pPr>
+              <w:pStyle w:val="Normal"/>
+              <w:widowControl w:val="false"/>
+              <w:ind w:left="100" w:hanging="0"/>
+              <w:jc w:val="left"/>
+              <w:rPr>
+                <w:rFonts w:ascii="Oxygen" w:hAnsi="Oxygen" w:eastAsia="Oxygen" w:cs="Oxygen"/>
+                <w:i/>
+                <w:i/>
+                <w:iCs/>
+                <w:color w:val="auto"/>
+                <w:kern w:val="0"/>
+                <w:sz w:val="24"/>
+                <w:szCs w:val="24"/>
+                <w:lang w:val="it-IT" w:eastAsia="it-IT" w:bidi="ar-SA"/>
+              </w:rPr>
+            </w:pPr>
+            <w:r>
+              <w:rPr>
+                <w:rFonts w:eastAsia="Oxygen" w:cs="Oxygen"/>
+                <w:i/>
+                <w:iCs/>
+                <w:color w:val="auto"/>
+                <w:kern w:val="0"/>
+                <w:sz w:val="24"/>
+                <w:szCs w:val="24"/>
+                <w:lang w:val="it-IT" w:eastAsia="it-IT" w:bidi="ar-SA"/>
+              </w:rPr>
+              <w:t>Ripete il passo 5 operando su tutti i menù desiderati.</w:t>
+            </w:r>
+          </w:p>
+        </w:tc>
+        <w:tc>
+          <w:tcPr>
+            <w:tcW w:w="4835" w:type="dxa"/>
+            <w:tcBorders>
+              <w:bottom w:val="single" w:sz="8" w:space="0" w:color="000000"/>
+              <w:right w:val="single" w:sz="8" w:space="0" w:color="000000"/>
+            </w:tcBorders>
+            <w:shd w:color="auto" w:fill="auto" w:val="clear"/>
+          </w:tcPr>
+          <w:p>
+            <w:pPr>
+              <w:pStyle w:val="Normal"/>
+              <w:widowControl w:val="false"/>
+              <w:jc w:val="left"/>
+              <w:rPr/>
+            </w:pPr>
+            <w:r>
+              <w:rPr/>
+            </w:r>
+          </w:p>
+        </w:tc>
+      </w:tr>
+      <w:tr>
+        <w:trPr/>
+        <w:tc>
+          <w:tcPr>
+            <w:tcW w:w="568" w:type="dxa"/>
+            <w:tcBorders>
+              <w:left w:val="single" w:sz="8" w:space="0" w:color="000000"/>
+              <w:bottom w:val="single" w:sz="8" w:space="0" w:color="000000"/>
+              <w:right w:val="single" w:sz="8" w:space="0" w:color="000000"/>
+            </w:tcBorders>
+            <w:shd w:color="auto" w:fill="auto" w:val="clear"/>
+          </w:tcPr>
+          <w:p>
+            <w:pPr>
+              <w:pStyle w:val="Titolo3"/>
+              <w:widowControl w:val="false"/>
+              <w:spacing w:before="0" w:after="0"/>
+              <w:jc w:val="left"/>
+              <w:rPr/>
+            </w:pPr>
+            <w:r>
+              <w:rPr/>
+              <w:t>6</w:t>
+            </w:r>
+          </w:p>
+        </w:tc>
+        <w:tc>
+          <w:tcPr>
+            <w:tcW w:w="5125" w:type="dxa"/>
+            <w:tcBorders>
+              <w:bottom w:val="single" w:sz="8" w:space="0" w:color="000000"/>
+              <w:right w:val="single" w:sz="8" w:space="0" w:color="000000"/>
+            </w:tcBorders>
+            <w:shd w:color="auto" w:fill="auto" w:val="clear"/>
+          </w:tcPr>
+          <w:p>
+            <w:pPr>
+              <w:pStyle w:val="Normal"/>
+              <w:widowControl w:val="false"/>
+              <w:ind w:left="100" w:hanging="0"/>
+              <w:jc w:val="left"/>
+              <w:rPr/>
+            </w:pPr>
+            <w:r>
+              <w:rPr>
+                <w:b/>
+                <w:bCs/>
+                <w:i/>
+                <w:iCs/>
+              </w:rPr>
+              <w:t xml:space="preserve">Opzionalmente, </w:t>
+            </w:r>
+            <w:r>
               <w:rPr>
                 <w:b w:val="false"/>
                 <w:bCs w:val="false"/>
@@ -1139,7 +1182,7 @@
         </w:tc>
         <w:tc>
           <w:tcPr>
-            <w:tcW w:w="4830" w:type="dxa"/>
+            <w:tcW w:w="4835" w:type="dxa"/>
             <w:tcBorders>
               <w:bottom w:val="single" w:sz="8" w:space="0" w:color="000000"/>
               <w:right w:val="single" w:sz="8" w:space="0" w:color="000000"/>
@@ -1164,7 +1207,7 @@
         <w:trPr/>
         <w:tc>
           <w:tcPr>
-            <w:tcW w:w="570" w:type="dxa"/>
+            <w:tcW w:w="568" w:type="dxa"/>
             <w:tcBorders>
               <w:left w:val="single" w:sz="8" w:space="0" w:color="000000"/>
               <w:bottom w:val="single" w:sz="8" w:space="0" w:color="000000"/>
@@ -1187,30 +1230,49 @@
         </w:tc>
         <w:tc>
           <w:tcPr>
-            <w:tcW w:w="5128" w:type="dxa"/>
-            <w:tcBorders>
-              <w:bottom w:val="single" w:sz="8" w:space="0" w:color="000000"/>
-              <w:right w:val="single" w:sz="8" w:space="0" w:color="000000"/>
-            </w:tcBorders>
-            <w:shd w:color="auto" w:fill="auto" w:val="clear"/>
-          </w:tcPr>
-          <w:p>
-            <w:pPr>
-              <w:pStyle w:val="Normal"/>
-              <w:widowControl w:val="false"/>
-              <w:ind w:left="100" w:hanging="0"/>
-              <w:jc w:val="left"/>
-              <w:rPr/>
-            </w:pPr>
-            <w:r>
-              <w:rPr/>
-              <w:t>Ripete il passo 6 fino all’assegnazione di tutti i ruoli desiderati</w:t>
-            </w:r>
-          </w:p>
-        </w:tc>
-        <w:tc>
-          <w:tcPr>
-            <w:tcW w:w="4830" w:type="dxa"/>
+            <w:tcW w:w="5125" w:type="dxa"/>
+            <w:tcBorders>
+              <w:bottom w:val="single" w:sz="8" w:space="0" w:color="000000"/>
+              <w:right w:val="single" w:sz="8" w:space="0" w:color="000000"/>
+            </w:tcBorders>
+            <w:shd w:color="auto" w:fill="auto" w:val="clear"/>
+          </w:tcPr>
+          <w:p>
+            <w:pPr>
+              <w:pStyle w:val="Normal"/>
+              <w:widowControl w:val="false"/>
+              <w:ind w:left="100" w:hanging="0"/>
+              <w:jc w:val="left"/>
+              <w:rPr>
+                <w:rFonts w:ascii="Oxygen" w:hAnsi="Oxygen" w:eastAsia="Oxygen" w:cs="Oxygen"/>
+                <w:i/>
+                <w:i/>
+                <w:iCs/>
+                <w:color w:val="auto"/>
+                <w:kern w:val="0"/>
+                <w:sz w:val="24"/>
+                <w:szCs w:val="24"/>
+                <w:lang w:val="it-IT" w:eastAsia="it-IT" w:bidi="ar-SA"/>
+              </w:rPr>
+            </w:pPr>
+            <w:r>
+              <w:rPr>
+                <w:rFonts w:eastAsia="Oxygen" w:cs="Oxygen"/>
+                <w:i/>
+                <w:iCs/>
+                <w:color w:val="auto"/>
+                <w:kern w:val="0"/>
+                <w:sz w:val="24"/>
+                <w:szCs w:val="24"/>
+                <w:lang w:val="it-IT" w:eastAsia="it-IT" w:bidi="ar-SA"/>
+              </w:rPr>
+              <w:t>Ripete il passo 6, operando su tutto il personale desiderato</w:t>
+            </w:r>
+          </w:p>
+        </w:tc>
+        <w:tc>
+          <w:tcPr>
+            <w:tcW w:w="4835" w:type="dxa"/>
             <w:tcBorders>
               <w:bottom w:val="single" w:sz="8" w:space="0" w:color="000000"/>
               <w:right w:val="single" w:sz="8" w:space="0" w:color="000000"/>
@@ -1234,7 +1296,7 @@
         <w:trPr/>
         <w:tc>
           <w:tcPr>
-            <w:tcW w:w="570" w:type="dxa"/>
+            <w:tcW w:w="568" w:type="dxa"/>
             <w:tcBorders>
               <w:left w:val="single" w:sz="8" w:space="0" w:color="000000"/>
               <w:bottom w:val="single" w:sz="8" w:space="0" w:color="000000"/>
@@ -1257,30 +1319,49 @@
         </w:tc>
         <w:tc>
           <w:tcPr>
-            <w:tcW w:w="5128" w:type="dxa"/>
-            <w:tcBorders>
-              <w:bottom w:val="single" w:sz="8" w:space="0" w:color="000000"/>
-              <w:right w:val="single" w:sz="8" w:space="0" w:color="000000"/>
-            </w:tcBorders>
-            <w:shd w:color="auto" w:fill="auto" w:val="clear"/>
-          </w:tcPr>
-          <w:p>
-            <w:pPr>
-              <w:pStyle w:val="Normal"/>
-              <w:widowControl w:val="false"/>
-              <w:ind w:left="100" w:hanging="0"/>
-              <w:jc w:val="left"/>
-              <w:rPr/>
-            </w:pPr>
-            <w:r>
-              <w:rPr/>
+            <w:tcW w:w="5125" w:type="dxa"/>
+            <w:tcBorders>
+              <w:bottom w:val="single" w:sz="8" w:space="0" w:color="000000"/>
+              <w:right w:val="single" w:sz="8" w:space="0" w:color="000000"/>
+            </w:tcBorders>
+            <w:shd w:color="auto" w:fill="auto" w:val="clear"/>
+          </w:tcPr>
+          <w:p>
+            <w:pPr>
+              <w:pStyle w:val="Normal"/>
+              <w:widowControl w:val="false"/>
+              <w:ind w:left="100" w:hanging="0"/>
+              <w:jc w:val="left"/>
+              <w:rPr>
+                <w:rFonts w:ascii="Oxygen" w:hAnsi="Oxygen" w:eastAsia="Oxygen" w:cs="Oxygen"/>
+                <w:i/>
+                <w:i/>
+                <w:iCs/>
+                <w:color w:val="auto"/>
+                <w:kern w:val="0"/>
+                <w:sz w:val="24"/>
+                <w:szCs w:val="24"/>
+                <w:lang w:val="it-IT" w:eastAsia="it-IT" w:bidi="ar-SA"/>
+              </w:rPr>
+            </w:pPr>
+            <w:r>
+              <w:rPr>
+                <w:rFonts w:eastAsia="Oxygen" w:cs="Oxygen"/>
+                <w:i/>
+                <w:iCs/>
+                <w:color w:val="auto"/>
+                <w:kern w:val="0"/>
+                <w:sz w:val="24"/>
+                <w:szCs w:val="24"/>
+                <w:lang w:val="it-IT" w:eastAsia="it-IT" w:bidi="ar-SA"/>
+              </w:rPr>
               <w:t>Ripete a partire dal passo 4 e fino alla selezione di tutto il personale desiderato</w:t>
             </w:r>
           </w:p>
         </w:tc>
         <w:tc>
           <w:tcPr>
-            <w:tcW w:w="4830" w:type="dxa"/>
+            <w:tcW w:w="4835" w:type="dxa"/>
             <w:tcBorders>
               <w:bottom w:val="single" w:sz="8" w:space="0" w:color="000000"/>
               <w:right w:val="single" w:sz="8" w:space="0" w:color="000000"/>
@@ -1304,7 +1385,7 @@
         <w:trPr/>
         <w:tc>
           <w:tcPr>
-            <w:tcW w:w="570" w:type="dxa"/>
+            <w:tcW w:w="568" w:type="dxa"/>
             <w:tcBorders>
               <w:left w:val="single" w:sz="8" w:space="0" w:color="000000"/>
               <w:bottom w:val="single" w:sz="8" w:space="0" w:color="000000"/>
@@ -1327,7 +1408,7 @@
         </w:tc>
         <w:tc>
           <w:tcPr>
-            <w:tcW w:w="5128" w:type="dxa"/>
+            <w:tcW w:w="5125" w:type="dxa"/>
             <w:tcBorders>
               <w:bottom w:val="single" w:sz="8" w:space="0" w:color="000000"/>
               <w:right w:val="single" w:sz="8" w:space="0" w:color="000000"/>
@@ -1341,18 +1422,41 @@
               <w:ind w:left="100" w:hanging="0"/>
               <w:jc w:val="left"/>
               <w:rPr>
+                <w:rFonts w:ascii="Oxygen" w:hAnsi="Oxygen" w:eastAsia="Oxygen" w:cs="Oxygen"/>
+                <w:i/>
+                <w:i/>
+                <w:iCs/>
+                <w:color w:val="auto"/>
+                <w:kern w:val="0"/>
+                <w:sz w:val="24"/>
+                <w:szCs w:val="24"/>
+                <w:lang w:val="it-IT" w:eastAsia="it-IT" w:bidi="ar-SA"/>
+              </w:rPr>
+            </w:pPr>
+            <w:r>
+              <w:rPr>
+                <w:rFonts w:eastAsia="Oxygen" w:cs="Oxygen"/>
+                <w:i/>
+                <w:iCs/>
+                <w:color w:val="auto"/>
+                <w:kern w:val="0"/>
+                <w:sz w:val="24"/>
+                <w:szCs w:val="24"/>
+                <w:lang w:val="it-IT" w:eastAsia="it-IT" w:bidi="ar-SA"/>
+              </w:rPr>
+              <w:t>Ritorna</w:t>
+            </w:r>
+            <w:r>
+              <w:rPr>
+                <w:rFonts w:eastAsia="Oxygen" w:cs="Oxygen"/>
+                <w:i/>
+                <w:iCs/>
+                <w:color w:val="auto"/>
+                <w:kern w:val="0"/>
+                <w:sz w:val="24"/>
+                <w:szCs w:val="24"/>
                 <w:highlight w:val="white"/>
-              </w:rPr>
-            </w:pPr>
-            <w:r>
-              <w:rPr>
-                <w:shd w:fill="FFFF00" w:val="clear"/>
-              </w:rPr>
-              <w:t>Ritorno</w:t>
-            </w:r>
-            <w:r>
-              <w:rPr>
-                <w:highlight w:val="white"/>
+                <w:lang w:val="it-IT" w:eastAsia="it-IT" w:bidi="ar-SA"/>
               </w:rPr>
               <w:t xml:space="preserve"> al passo 1 oppure termina il caso d’uso</w:t>
             </w:r>
@@ -1360,7 +1464,7 @@
         </w:tc>
         <w:tc>
           <w:tcPr>
-            <w:tcW w:w="4830" w:type="dxa"/>
+            <w:tcW w:w="4835" w:type="dxa"/>
             <w:tcBorders>
               <w:bottom w:val="single" w:sz="8" w:space="0" w:color="000000"/>
               <w:right w:val="single" w:sz="8" w:space="0" w:color="000000"/>
@@ -1621,16 +1725,6 @@
       </w:pPr>
       <w:r>
         <w:rPr/>
-      </w:r>
-    </w:p>
-    <w:p>
-      <w:pPr>
-        <w:pStyle w:val="Normal"/>
-        <w:rPr/>
-      </w:pPr>
-      <w:r>
-        <w:rPr/>
-        <w:t>(il senso è che potrei voler modifica anche altro oltre alle info sulla scheda: contando che tutti i passi successivi sono opzionali e che alla fine c’è un “torna al passo 1” possiamo non mettere nulla)</w:t>
       </w:r>
     </w:p>
     <w:p>
@@ -3001,386 +3095,8 @@
       </w:pPr>
       <w:r>
         <w:rPr/>
-        <w:t>Estensione 2a</w:t>
       </w:r>
     </w:p>
-    <w:tbl>
-      <w:tblPr>
-        <w:tblStyle w:val="a0"/>
-        <w:tblW w:w="10515" w:type="dxa"/>
-        <w:jc w:val="left"/>
-        <w:tblInd w:w="30" w:type="dxa"/>
-        <w:tblLayout w:type="fixed"/>
-        <w:tblCellMar>
-          <w:top w:w="100" w:type="dxa"/>
-          <w:left w:w="100" w:type="dxa"/>
-          <w:bottom w:w="100" w:type="dxa"/>
-          <w:right w:w="100" w:type="dxa"/>
-        </w:tblCellMar>
-        <w:tblLook w:val="0600" w:noHBand="1" w:noVBand="1" w:firstColumn="0" w:lastRow="0" w:lastColumn="0" w:firstRow="0"/>
-      </w:tblPr>
-      <w:tblGrid>
-        <w:gridCol w:w="1071"/>
-        <w:gridCol w:w="4614"/>
-        <w:gridCol w:w="4830"/>
-      </w:tblGrid>
-      <w:tr>
-        <w:trPr/>
-        <w:tc>
-          <w:tcPr>
-            <w:tcW w:w="1071" w:type="dxa"/>
-            <w:tcBorders>
-              <w:top w:val="single" w:sz="8" w:space="0" w:color="000000"/>
-              <w:left w:val="single" w:sz="8" w:space="0" w:color="000000"/>
-              <w:bottom w:val="single" w:sz="8" w:space="0" w:color="000000"/>
-              <w:right w:val="single" w:sz="8" w:space="0" w:color="000000"/>
-            </w:tcBorders>
-            <w:shd w:color="auto" w:fill="C5F5E7" w:val="clear"/>
-          </w:tcPr>
-          <w:p>
-            <w:pPr>
-              <w:pStyle w:val="Titolo2"/>
-              <w:widowControl w:val="false"/>
-              <w:spacing w:before="0" w:after="0"/>
-              <w:rPr/>
-            </w:pPr>
-            <w:r>
-              <w:rPr/>
-              <w:t xml:space="preserve"># </w:t>
-            </w:r>
-          </w:p>
-        </w:tc>
-        <w:tc>
-          <w:tcPr>
-            <w:tcW w:w="4614" w:type="dxa"/>
-            <w:tcBorders>
-              <w:top w:val="single" w:sz="8" w:space="0" w:color="000000"/>
-              <w:bottom w:val="single" w:sz="8" w:space="0" w:color="000000"/>
-              <w:right w:val="single" w:sz="8" w:space="0" w:color="000000"/>
-            </w:tcBorders>
-            <w:shd w:color="auto" w:fill="C5F5E7" w:val="clear"/>
-          </w:tcPr>
-          <w:p>
-            <w:pPr>
-              <w:pStyle w:val="Titolo2"/>
-              <w:widowControl w:val="false"/>
-              <w:spacing w:before="0" w:after="0"/>
-              <w:ind w:left="100" w:hanging="0"/>
-              <w:jc w:val="center"/>
-              <w:rPr/>
-            </w:pPr>
-            <w:r>
-              <w:rPr/>
-              <w:t>Attore</w:t>
-            </w:r>
-          </w:p>
-        </w:tc>
-        <w:tc>
-          <w:tcPr>
-            <w:tcW w:w="4830" w:type="dxa"/>
-            <w:tcBorders>
-              <w:top w:val="single" w:sz="8" w:space="0" w:color="000000"/>
-              <w:bottom w:val="single" w:sz="8" w:space="0" w:color="000000"/>
-              <w:right w:val="single" w:sz="8" w:space="0" w:color="000000"/>
-            </w:tcBorders>
-            <w:shd w:color="auto" w:fill="C5F5E7" w:val="clear"/>
-          </w:tcPr>
-          <w:p>
-            <w:pPr>
-              <w:pStyle w:val="Titolo2"/>
-              <w:widowControl w:val="false"/>
-              <w:spacing w:before="0" w:after="0"/>
-              <w:ind w:left="100" w:hanging="0"/>
-              <w:jc w:val="center"/>
-              <w:rPr/>
-            </w:pPr>
-            <w:r>
-              <w:rPr/>
-              <w:t>Sistema</w:t>
-            </w:r>
-          </w:p>
-        </w:tc>
-      </w:tr>
-      <w:tr>
-        <w:trPr/>
-        <w:tc>
-          <w:tcPr>
-            <w:tcW w:w="1071" w:type="dxa"/>
-            <w:tcBorders>
-              <w:left w:val="single" w:sz="8" w:space="0" w:color="000000"/>
-              <w:bottom w:val="single" w:sz="8" w:space="0" w:color="000000"/>
-              <w:right w:val="single" w:sz="8" w:space="0" w:color="000000"/>
-            </w:tcBorders>
-            <w:shd w:color="auto" w:fill="auto" w:val="clear"/>
-          </w:tcPr>
-          <w:p>
-            <w:pPr>
-              <w:pStyle w:val="Titolo3"/>
-              <w:widowControl w:val="false"/>
-              <w:spacing w:before="0" w:after="0"/>
-              <w:jc w:val="left"/>
-              <w:rPr/>
-            </w:pPr>
-            <w:r>
-              <w:rPr/>
-              <w:t>2a.1</w:t>
-            </w:r>
-          </w:p>
-        </w:tc>
-        <w:tc>
-          <w:tcPr>
-            <w:tcW w:w="4614" w:type="dxa"/>
-            <w:tcBorders>
-              <w:bottom w:val="single" w:sz="8" w:space="0" w:color="000000"/>
-              <w:right w:val="single" w:sz="8" w:space="0" w:color="000000"/>
-            </w:tcBorders>
-            <w:shd w:color="auto" w:fill="auto" w:val="clear"/>
-          </w:tcPr>
-          <w:p>
-            <w:pPr>
-              <w:pStyle w:val="Normal"/>
-              <w:widowControl w:val="false"/>
-              <w:ind w:left="100" w:hanging="0"/>
-              <w:jc w:val="left"/>
-              <w:rPr/>
-            </w:pPr>
-            <w:r>
-              <w:rPr/>
-              <w:t>Modifica un servizio</w:t>
-            </w:r>
-          </w:p>
-        </w:tc>
-        <w:tc>
-          <w:tcPr>
-            <w:tcW w:w="4830" w:type="dxa"/>
-            <w:tcBorders>
-              <w:bottom w:val="single" w:sz="8" w:space="0" w:color="000000"/>
-              <w:right w:val="single" w:sz="8" w:space="0" w:color="000000"/>
-            </w:tcBorders>
-            <w:shd w:color="auto" w:fill="auto" w:val="clear"/>
-          </w:tcPr>
-          <w:p>
-            <w:pPr>
-              <w:pStyle w:val="Normal"/>
-              <w:widowControl w:val="false"/>
-              <w:jc w:val="left"/>
-              <w:rPr/>
-            </w:pPr>
-            <w:r>
-              <w:rPr/>
-              <w:t>Registra le modifiche al servizio.</w:t>
-            </w:r>
-          </w:p>
-          <w:p>
-            <w:pPr>
-              <w:pStyle w:val="Normal"/>
-              <w:widowControl w:val="false"/>
-              <w:ind w:left="100" w:hanging="0"/>
-              <w:jc w:val="left"/>
-              <w:rPr/>
-            </w:pPr>
-            <w:r>
-              <w:rPr/>
-              <w:t>Se l’evento è ricorrente e l’utente lo desidera, vengono modificate anche le copie del servizio associate alle altre occorrenze.</w:t>
-            </w:r>
-          </w:p>
-        </w:tc>
-      </w:tr>
-    </w:tbl>
-    <w:p>
-      <w:pPr>
-        <w:pStyle w:val="Titolo1"/>
-        <w:spacing w:before="400" w:after="0"/>
-        <w:rPr/>
-      </w:pPr>
-      <w:r>
-        <w:rPr/>
-        <w:t>Estensione 2b</w:t>
-      </w:r>
-    </w:p>
-    <w:tbl>
-      <w:tblPr>
-        <w:tblStyle w:val="a0"/>
-        <w:tblW w:w="10515" w:type="dxa"/>
-        <w:jc w:val="left"/>
-        <w:tblInd w:w="30" w:type="dxa"/>
-        <w:tblLayout w:type="fixed"/>
-        <w:tblCellMar>
-          <w:top w:w="100" w:type="dxa"/>
-          <w:left w:w="100" w:type="dxa"/>
-          <w:bottom w:w="100" w:type="dxa"/>
-          <w:right w:w="100" w:type="dxa"/>
-        </w:tblCellMar>
-        <w:tblLook w:val="0600" w:noHBand="1" w:noVBand="1" w:firstColumn="0" w:lastRow="0" w:lastColumn="0" w:firstRow="0"/>
-      </w:tblPr>
-      <w:tblGrid>
-        <w:gridCol w:w="1071"/>
-        <w:gridCol w:w="4614"/>
-        <w:gridCol w:w="4830"/>
-      </w:tblGrid>
-      <w:tr>
-        <w:trPr/>
-        <w:tc>
-          <w:tcPr>
-            <w:tcW w:w="1071" w:type="dxa"/>
-            <w:tcBorders>
-              <w:top w:val="single" w:sz="8" w:space="0" w:color="000000"/>
-              <w:left w:val="single" w:sz="8" w:space="0" w:color="000000"/>
-              <w:bottom w:val="single" w:sz="8" w:space="0" w:color="000000"/>
-              <w:right w:val="single" w:sz="8" w:space="0" w:color="000000"/>
-            </w:tcBorders>
-            <w:shd w:color="auto" w:fill="C5F5E7" w:val="clear"/>
-          </w:tcPr>
-          <w:p>
-            <w:pPr>
-              <w:pStyle w:val="Titolo2"/>
-              <w:widowControl w:val="false"/>
-              <w:spacing w:before="0" w:after="0"/>
-              <w:rPr/>
-            </w:pPr>
-            <w:r>
-              <w:rPr/>
-              <w:t xml:space="preserve"># </w:t>
-            </w:r>
-          </w:p>
-        </w:tc>
-        <w:tc>
-          <w:tcPr>
-            <w:tcW w:w="4614" w:type="dxa"/>
-            <w:tcBorders>
-              <w:top w:val="single" w:sz="8" w:space="0" w:color="000000"/>
-              <w:bottom w:val="single" w:sz="8" w:space="0" w:color="000000"/>
-              <w:right w:val="single" w:sz="8" w:space="0" w:color="000000"/>
-            </w:tcBorders>
-            <w:shd w:color="auto" w:fill="C5F5E7" w:val="clear"/>
-          </w:tcPr>
-          <w:p>
-            <w:pPr>
-              <w:pStyle w:val="Titolo2"/>
-              <w:widowControl w:val="false"/>
-              <w:spacing w:before="0" w:after="0"/>
-              <w:ind w:left="100" w:hanging="0"/>
-              <w:jc w:val="center"/>
-              <w:rPr/>
-            </w:pPr>
-            <w:r>
-              <w:rPr/>
-              <w:t>Attore</w:t>
-            </w:r>
-          </w:p>
-        </w:tc>
-        <w:tc>
-          <w:tcPr>
-            <w:tcW w:w="4830" w:type="dxa"/>
-            <w:tcBorders>
-              <w:top w:val="single" w:sz="8" w:space="0" w:color="000000"/>
-              <w:bottom w:val="single" w:sz="8" w:space="0" w:color="000000"/>
-              <w:right w:val="single" w:sz="8" w:space="0" w:color="000000"/>
-            </w:tcBorders>
-            <w:shd w:color="auto" w:fill="C5F5E7" w:val="clear"/>
-          </w:tcPr>
-          <w:p>
-            <w:pPr>
-              <w:pStyle w:val="Titolo2"/>
-              <w:widowControl w:val="false"/>
-              <w:spacing w:before="0" w:after="0"/>
-              <w:ind w:left="100" w:hanging="0"/>
-              <w:jc w:val="center"/>
-              <w:rPr/>
-            </w:pPr>
-            <w:r>
-              <w:rPr/>
-              <w:t>Sistema</w:t>
-            </w:r>
-          </w:p>
-        </w:tc>
-      </w:tr>
-      <w:tr>
-        <w:trPr/>
-        <w:tc>
-          <w:tcPr>
-            <w:tcW w:w="1071" w:type="dxa"/>
-            <w:tcBorders>
-              <w:left w:val="single" w:sz="8" w:space="0" w:color="000000"/>
-              <w:bottom w:val="single" w:sz="8" w:space="0" w:color="000000"/>
-              <w:right w:val="single" w:sz="8" w:space="0" w:color="000000"/>
-            </w:tcBorders>
-            <w:shd w:color="auto" w:fill="auto" w:val="clear"/>
-          </w:tcPr>
-          <w:p>
-            <w:pPr>
-              <w:pStyle w:val="Titolo3"/>
-              <w:widowControl w:val="false"/>
-              <w:spacing w:before="0" w:after="0"/>
-              <w:jc w:val="left"/>
-              <w:rPr/>
-            </w:pPr>
-            <w:r>
-              <w:rPr/>
-              <w:t>2b.1</w:t>
-            </w:r>
-          </w:p>
-        </w:tc>
-        <w:tc>
-          <w:tcPr>
-            <w:tcW w:w="4614" w:type="dxa"/>
-            <w:tcBorders>
-              <w:bottom w:val="single" w:sz="8" w:space="0" w:color="000000"/>
-              <w:right w:val="single" w:sz="8" w:space="0" w:color="000000"/>
-            </w:tcBorders>
-            <w:shd w:color="auto" w:fill="auto" w:val="clear"/>
-          </w:tcPr>
-          <w:p>
-            <w:pPr>
-              <w:pStyle w:val="Normal"/>
-              <w:widowControl w:val="false"/>
-              <w:ind w:left="100" w:hanging="0"/>
-              <w:jc w:val="left"/>
-              <w:rPr/>
-            </w:pPr>
-            <w:r>
-              <w:rPr/>
-              <w:t>Elimina un servizio</w:t>
-            </w:r>
-          </w:p>
-        </w:tc>
-        <w:tc>
-          <w:tcPr>
-            <w:tcW w:w="4830" w:type="dxa"/>
-            <w:tcBorders>
-              <w:bottom w:val="single" w:sz="8" w:space="0" w:color="000000"/>
-              <w:right w:val="single" w:sz="8" w:space="0" w:color="000000"/>
-            </w:tcBorders>
-            <w:shd w:color="auto" w:fill="auto" w:val="clear"/>
-          </w:tcPr>
-          <w:p>
-            <w:pPr>
-              <w:pStyle w:val="Normal"/>
-              <w:widowControl w:val="false"/>
-              <w:jc w:val="left"/>
-              <w:rPr/>
-            </w:pPr>
-            <w:r>
-              <w:rPr/>
-              <w:t>Registra l’eliminazione del servizio.</w:t>
-            </w:r>
-          </w:p>
-          <w:p>
-            <w:pPr>
-              <w:pStyle w:val="Normal"/>
-              <w:widowControl w:val="false"/>
-              <w:ind w:left="100" w:hanging="0"/>
-              <w:jc w:val="left"/>
-              <w:rPr/>
-            </w:pPr>
-            <w:r>
-              <w:rPr/>
-              <w:t>Se l’evento è ricorrente e l’utente lo desidera, vengono eliminate anche le copie del servizio associate alle altre occorrenze.</w:t>
-            </w:r>
-          </w:p>
-        </w:tc>
-      </w:tr>
-    </w:tbl>
     <w:p>
       <w:pPr>
         <w:pStyle w:val="Titolo1"/>
@@ -3596,6 +3312,200 @@
             <w:r>
               <w:rPr/>
               <w:t>L’evento associato al servizio è “in corso”</w:t>
+            </w:r>
+          </w:p>
+        </w:tc>
+      </w:tr>
+    </w:tbl>
+    <w:p>
+      <w:pPr>
+        <w:pStyle w:val="Titolo1"/>
+        <w:spacing w:before="400" w:after="0"/>
+        <w:rPr/>
+      </w:pPr>
+      <w:r>
+        <w:rPr/>
+        <w:t>Estensione 2a</w:t>
+      </w:r>
+    </w:p>
+    <w:tbl>
+      <w:tblPr>
+        <w:tblStyle w:val="a0"/>
+        <w:tblW w:w="10515" w:type="dxa"/>
+        <w:jc w:val="left"/>
+        <w:tblInd w:w="30" w:type="dxa"/>
+        <w:tblLayout w:type="fixed"/>
+        <w:tblCellMar>
+          <w:top w:w="100" w:type="dxa"/>
+          <w:left w:w="100" w:type="dxa"/>
+          <w:bottom w:w="100" w:type="dxa"/>
+          <w:right w:w="100" w:type="dxa"/>
+        </w:tblCellMar>
+        <w:tblLook w:val="0600" w:noHBand="1" w:noVBand="1" w:firstColumn="0" w:lastRow="0" w:lastColumn="0" w:firstRow="0"/>
+      </w:tblPr>
+      <w:tblGrid>
+        <w:gridCol w:w="1071"/>
+        <w:gridCol w:w="4614"/>
+        <w:gridCol w:w="4830"/>
+      </w:tblGrid>
+      <w:tr>
+        <w:trPr/>
+        <w:tc>
+          <w:tcPr>
+            <w:tcW w:w="1071" w:type="dxa"/>
+            <w:tcBorders>
+              <w:top w:val="single" w:sz="8" w:space="0" w:color="000000"/>
+              <w:left w:val="single" w:sz="8" w:space="0" w:color="000000"/>
+              <w:bottom w:val="single" w:sz="8" w:space="0" w:color="000000"/>
+              <w:right w:val="single" w:sz="8" w:space="0" w:color="000000"/>
+            </w:tcBorders>
+            <w:shd w:color="auto" w:fill="C5F5E7" w:val="clear"/>
+          </w:tcPr>
+          <w:p>
+            <w:pPr>
+              <w:pStyle w:val="Titolo2"/>
+              <w:widowControl w:val="false"/>
+              <w:spacing w:before="0" w:after="0"/>
+              <w:rPr/>
+            </w:pPr>
+            <w:r>
+              <w:rPr/>
+              <w:t xml:space="preserve"># </w:t>
+            </w:r>
+          </w:p>
+        </w:tc>
+        <w:tc>
+          <w:tcPr>
+            <w:tcW w:w="4614" w:type="dxa"/>
+            <w:tcBorders>
+              <w:top w:val="single" w:sz="8" w:space="0" w:color="000000"/>
+              <w:bottom w:val="single" w:sz="8" w:space="0" w:color="000000"/>
+              <w:right w:val="single" w:sz="8" w:space="0" w:color="000000"/>
+            </w:tcBorders>
+            <w:shd w:color="auto" w:fill="C5F5E7" w:val="clear"/>
+          </w:tcPr>
+          <w:p>
+            <w:pPr>
+              <w:pStyle w:val="Titolo2"/>
+              <w:widowControl w:val="false"/>
+              <w:spacing w:before="0" w:after="0"/>
+              <w:ind w:left="100" w:hanging="0"/>
+              <w:jc w:val="center"/>
+              <w:rPr/>
+            </w:pPr>
+            <w:r>
+              <w:rPr/>
+              <w:t>Attore</w:t>
+            </w:r>
+          </w:p>
+        </w:tc>
+        <w:tc>
+          <w:tcPr>
+            <w:tcW w:w="4830" w:type="dxa"/>
+            <w:tcBorders>
+              <w:top w:val="single" w:sz="8" w:space="0" w:color="000000"/>
+              <w:bottom w:val="single" w:sz="8" w:space="0" w:color="000000"/>
+              <w:right w:val="single" w:sz="8" w:space="0" w:color="000000"/>
+            </w:tcBorders>
+            <w:shd w:color="auto" w:fill="C5F5E7" w:val="clear"/>
+          </w:tcPr>
+          <w:p>
+            <w:pPr>
+              <w:pStyle w:val="Titolo2"/>
+              <w:widowControl w:val="false"/>
+              <w:spacing w:before="0" w:after="0"/>
+              <w:ind w:left="100" w:hanging="0"/>
+              <w:jc w:val="center"/>
+              <w:rPr/>
+            </w:pPr>
+            <w:r>
+              <w:rPr/>
+              <w:t>Sistema</w:t>
+            </w:r>
+          </w:p>
+        </w:tc>
+      </w:tr>
+      <w:tr>
+        <w:trPr/>
+        <w:tc>
+          <w:tcPr>
+            <w:tcW w:w="1071" w:type="dxa"/>
+            <w:tcBorders>
+              <w:left w:val="single" w:sz="8" w:space="0" w:color="000000"/>
+              <w:bottom w:val="single" w:sz="8" w:space="0" w:color="000000"/>
+              <w:right w:val="single" w:sz="8" w:space="0" w:color="000000"/>
+            </w:tcBorders>
+            <w:shd w:color="auto" w:fill="auto" w:val="clear"/>
+          </w:tcPr>
+          <w:p>
+            <w:pPr>
+              <w:pStyle w:val="Titolo3"/>
+              <w:widowControl w:val="false"/>
+              <w:spacing w:before="0" w:after="0"/>
+              <w:jc w:val="left"/>
+              <w:rPr/>
+            </w:pPr>
+            <w:r>
+              <w:rPr/>
+              <w:t>2a.1</w:t>
+            </w:r>
+          </w:p>
+        </w:tc>
+        <w:tc>
+          <w:tcPr>
+            <w:tcW w:w="4614" w:type="dxa"/>
+            <w:tcBorders>
+              <w:bottom w:val="single" w:sz="8" w:space="0" w:color="000000"/>
+              <w:right w:val="single" w:sz="8" w:space="0" w:color="000000"/>
+            </w:tcBorders>
+            <w:shd w:color="auto" w:fill="auto" w:val="clear"/>
+          </w:tcPr>
+          <w:p>
+            <w:pPr>
+              <w:pStyle w:val="Normal"/>
+              <w:widowControl w:val="false"/>
+              <w:ind w:left="100" w:hanging="0"/>
+              <w:jc w:val="left"/>
+              <w:rPr/>
+            </w:pPr>
+            <w:r>
+              <w:rPr/>
+              <w:t>Modifica un servizio tra quelli associato all’evento</w:t>
+            </w:r>
+          </w:p>
+        </w:tc>
+        <w:tc>
+          <w:tcPr>
+            <w:tcW w:w="4830" w:type="dxa"/>
+            <w:tcBorders>
+              <w:bottom w:val="single" w:sz="8" w:space="0" w:color="000000"/>
+              <w:right w:val="single" w:sz="8" w:space="0" w:color="000000"/>
+            </w:tcBorders>
+            <w:shd w:color="auto" w:fill="auto" w:val="clear"/>
+          </w:tcPr>
+          <w:p>
+            <w:pPr>
+              <w:pStyle w:val="Normal"/>
+              <w:widowControl w:val="false"/>
+              <w:jc w:val="left"/>
+              <w:rPr/>
+            </w:pPr>
+            <w:r>
+              <w:rPr/>
+              <w:t>Registra le modifiche al servizio.</w:t>
+            </w:r>
+          </w:p>
+          <w:p>
+            <w:pPr>
+              <w:pStyle w:val="Normal"/>
+              <w:widowControl w:val="false"/>
+              <w:ind w:left="100" w:hanging="0"/>
+              <w:jc w:val="left"/>
+              <w:rPr/>
+            </w:pPr>
+            <w:r>
+              <w:rPr/>
+              <w:t>Se l’evento è ricorrente e l’utente lo desidera, vengono modificate anche le copie del servizio associate alle altre occorrenze.</w:t>
             </w:r>
           </w:p>
         </w:tc>
@@ -3779,6 +3689,15 @@
               </w:rPr>
               <w:t>Modifica un servizio</w:t>
             </w:r>
+            <w:r>
+              <w:rPr>
+                <w:b w:val="false"/>
+                <w:bCs w:val="false"/>
+                <w:i/>
+                <w:iCs/>
+              </w:rPr>
+              <w:t xml:space="preserve"> tra quelli associato all’evento</w:t>
+            </w:r>
           </w:p>
         </w:tc>
         <w:tc>
@@ -3800,6 +3719,200 @@
             <w:r>
               <w:rPr/>
               <w:t>L’evento associato al servizio è “in corso”</w:t>
+            </w:r>
+          </w:p>
+        </w:tc>
+      </w:tr>
+    </w:tbl>
+    <w:p>
+      <w:pPr>
+        <w:pStyle w:val="Titolo1"/>
+        <w:spacing w:before="400" w:after="0"/>
+        <w:rPr/>
+      </w:pPr>
+      <w:r>
+        <w:rPr/>
+        <w:t>Estensione 2b</w:t>
+      </w:r>
+    </w:p>
+    <w:tbl>
+      <w:tblPr>
+        <w:tblStyle w:val="a0"/>
+        <w:tblW w:w="10515" w:type="dxa"/>
+        <w:jc w:val="left"/>
+        <w:tblInd w:w="30" w:type="dxa"/>
+        <w:tblLayout w:type="fixed"/>
+        <w:tblCellMar>
+          <w:top w:w="100" w:type="dxa"/>
+          <w:left w:w="100" w:type="dxa"/>
+          <w:bottom w:w="100" w:type="dxa"/>
+          <w:right w:w="100" w:type="dxa"/>
+        </w:tblCellMar>
+        <w:tblLook w:val="0600" w:noHBand="1" w:noVBand="1" w:firstColumn="0" w:lastRow="0" w:lastColumn="0" w:firstRow="0"/>
+      </w:tblPr>
+      <w:tblGrid>
+        <w:gridCol w:w="1071"/>
+        <w:gridCol w:w="4614"/>
+        <w:gridCol w:w="4830"/>
+      </w:tblGrid>
+      <w:tr>
+        <w:trPr/>
+        <w:tc>
+          <w:tcPr>
+            <w:tcW w:w="1071" w:type="dxa"/>
+            <w:tcBorders>
+              <w:top w:val="single" w:sz="8" w:space="0" w:color="000000"/>
+              <w:left w:val="single" w:sz="8" w:space="0" w:color="000000"/>
+              <w:bottom w:val="single" w:sz="8" w:space="0" w:color="000000"/>
+              <w:right w:val="single" w:sz="8" w:space="0" w:color="000000"/>
+            </w:tcBorders>
+            <w:shd w:color="auto" w:fill="C5F5E7" w:val="clear"/>
+          </w:tcPr>
+          <w:p>
+            <w:pPr>
+              <w:pStyle w:val="Titolo2"/>
+              <w:widowControl w:val="false"/>
+              <w:spacing w:before="0" w:after="0"/>
+              <w:rPr/>
+            </w:pPr>
+            <w:r>
+              <w:rPr/>
+              <w:t xml:space="preserve"># </w:t>
+            </w:r>
+          </w:p>
+        </w:tc>
+        <w:tc>
+          <w:tcPr>
+            <w:tcW w:w="4614" w:type="dxa"/>
+            <w:tcBorders>
+              <w:top w:val="single" w:sz="8" w:space="0" w:color="000000"/>
+              <w:bottom w:val="single" w:sz="8" w:space="0" w:color="000000"/>
+              <w:right w:val="single" w:sz="8" w:space="0" w:color="000000"/>
+            </w:tcBorders>
+            <w:shd w:color="auto" w:fill="C5F5E7" w:val="clear"/>
+          </w:tcPr>
+          <w:p>
+            <w:pPr>
+              <w:pStyle w:val="Titolo2"/>
+              <w:widowControl w:val="false"/>
+              <w:spacing w:before="0" w:after="0"/>
+              <w:ind w:left="100" w:hanging="0"/>
+              <w:jc w:val="center"/>
+              <w:rPr/>
+            </w:pPr>
+            <w:r>
+              <w:rPr/>
+              <w:t>Attore</w:t>
+            </w:r>
+          </w:p>
+        </w:tc>
+        <w:tc>
+          <w:tcPr>
+            <w:tcW w:w="4830" w:type="dxa"/>
+            <w:tcBorders>
+              <w:top w:val="single" w:sz="8" w:space="0" w:color="000000"/>
+              <w:bottom w:val="single" w:sz="8" w:space="0" w:color="000000"/>
+              <w:right w:val="single" w:sz="8" w:space="0" w:color="000000"/>
+            </w:tcBorders>
+            <w:shd w:color="auto" w:fill="C5F5E7" w:val="clear"/>
+          </w:tcPr>
+          <w:p>
+            <w:pPr>
+              <w:pStyle w:val="Titolo2"/>
+              <w:widowControl w:val="false"/>
+              <w:spacing w:before="0" w:after="0"/>
+              <w:ind w:left="100" w:hanging="0"/>
+              <w:jc w:val="center"/>
+              <w:rPr/>
+            </w:pPr>
+            <w:r>
+              <w:rPr/>
+              <w:t>Sistema</w:t>
+            </w:r>
+          </w:p>
+        </w:tc>
+      </w:tr>
+      <w:tr>
+        <w:trPr/>
+        <w:tc>
+          <w:tcPr>
+            <w:tcW w:w="1071" w:type="dxa"/>
+            <w:tcBorders>
+              <w:left w:val="single" w:sz="8" w:space="0" w:color="000000"/>
+              <w:bottom w:val="single" w:sz="8" w:space="0" w:color="000000"/>
+              <w:right w:val="single" w:sz="8" w:space="0" w:color="000000"/>
+            </w:tcBorders>
+            <w:shd w:color="auto" w:fill="auto" w:val="clear"/>
+          </w:tcPr>
+          <w:p>
+            <w:pPr>
+              <w:pStyle w:val="Titolo3"/>
+              <w:widowControl w:val="false"/>
+              <w:spacing w:before="0" w:after="0"/>
+              <w:jc w:val="left"/>
+              <w:rPr/>
+            </w:pPr>
+            <w:r>
+              <w:rPr/>
+              <w:t>2b.1</w:t>
+            </w:r>
+          </w:p>
+        </w:tc>
+        <w:tc>
+          <w:tcPr>
+            <w:tcW w:w="4614" w:type="dxa"/>
+            <w:tcBorders>
+              <w:bottom w:val="single" w:sz="8" w:space="0" w:color="000000"/>
+              <w:right w:val="single" w:sz="8" w:space="0" w:color="000000"/>
+            </w:tcBorders>
+            <w:shd w:color="auto" w:fill="auto" w:val="clear"/>
+          </w:tcPr>
+          <w:p>
+            <w:pPr>
+              <w:pStyle w:val="Normal"/>
+              <w:widowControl w:val="false"/>
+              <w:ind w:left="100" w:hanging="0"/>
+              <w:jc w:val="left"/>
+              <w:rPr/>
+            </w:pPr>
+            <w:r>
+              <w:rPr/>
+              <w:t>Elimina un servizio tra quelli associato all’evento</w:t>
+            </w:r>
+          </w:p>
+        </w:tc>
+        <w:tc>
+          <w:tcPr>
+            <w:tcW w:w="4830" w:type="dxa"/>
+            <w:tcBorders>
+              <w:bottom w:val="single" w:sz="8" w:space="0" w:color="000000"/>
+              <w:right w:val="single" w:sz="8" w:space="0" w:color="000000"/>
+            </w:tcBorders>
+            <w:shd w:color="auto" w:fill="auto" w:val="clear"/>
+          </w:tcPr>
+          <w:p>
+            <w:pPr>
+              <w:pStyle w:val="Normal"/>
+              <w:widowControl w:val="false"/>
+              <w:jc w:val="left"/>
+              <w:rPr/>
+            </w:pPr>
+            <w:r>
+              <w:rPr/>
+              <w:t>Registra l’eliminazione del servizio.</w:t>
+            </w:r>
+          </w:p>
+          <w:p>
+            <w:pPr>
+              <w:pStyle w:val="Normal"/>
+              <w:widowControl w:val="false"/>
+              <w:ind w:left="100" w:hanging="0"/>
+              <w:jc w:val="left"/>
+              <w:rPr/>
+            </w:pPr>
+            <w:r>
+              <w:rPr/>
+              <w:t>Se l’evento è ricorrente e l’utente lo desidera, vengono eliminate anche le copie del servizio associate alle altre occorrenze.</w:t>
             </w:r>
           </w:p>
         </w:tc>
@@ -4108,12 +4221,11 @@
         <w:rPr>
           <w:color w:val="FF0000"/>
         </w:rPr>
-        <w:t>(È troppo low-level??)</w:t>
       </w:r>
     </w:p>
     <w:p>
       <w:pPr>
-        <w:pStyle w:val="Titolo1"/>
+        <w:pStyle w:val="Normal"/>
         <w:spacing w:before="400" w:after="0"/>
         <w:rPr>
           <w:color w:val="FF0000"/>
@@ -4123,279 +4235,6 @@
         <w:rPr>
           <w:color w:val="FF0000"/>
         </w:rPr>
-        <w:t>Eccezione 3b</w:t>
-      </w:r>
-    </w:p>
-    <w:tbl>
-      <w:tblPr>
-        <w:tblStyle w:val="a0"/>
-        <w:tblW w:w="10515" w:type="dxa"/>
-        <w:jc w:val="left"/>
-        <w:tblInd w:w="30" w:type="dxa"/>
-        <w:tblLayout w:type="fixed"/>
-        <w:tblCellMar>
-          <w:top w:w="100" w:type="dxa"/>
-          <w:left w:w="100" w:type="dxa"/>
-          <w:bottom w:w="100" w:type="dxa"/>
-          <w:right w:w="100" w:type="dxa"/>
-        </w:tblCellMar>
-        <w:tblLook w:val="0600" w:noHBand="1" w:noVBand="1" w:firstColumn="0" w:lastRow="0" w:lastColumn="0" w:firstRow="0"/>
-      </w:tblPr>
-      <w:tblGrid>
-        <w:gridCol w:w="1071"/>
-        <w:gridCol w:w="4614"/>
-        <w:gridCol w:w="4830"/>
-      </w:tblGrid>
-      <w:tr>
-        <w:trPr/>
-        <w:tc>
-          <w:tcPr>
-            <w:tcW w:w="1071" w:type="dxa"/>
-            <w:tcBorders>
-              <w:top w:val="single" w:sz="8" w:space="0" w:color="000000"/>
-              <w:left w:val="single" w:sz="8" w:space="0" w:color="000000"/>
-              <w:bottom w:val="single" w:sz="8" w:space="0" w:color="000000"/>
-              <w:right w:val="single" w:sz="8" w:space="0" w:color="000000"/>
-            </w:tcBorders>
-            <w:shd w:color="auto" w:fill="C5F5E7" w:val="clear"/>
-          </w:tcPr>
-          <w:p>
-            <w:pPr>
-              <w:pStyle w:val="Titolo2"/>
-              <w:widowControl w:val="false"/>
-              <w:spacing w:before="0" w:after="0"/>
-              <w:rPr/>
-            </w:pPr>
-            <w:r>
-              <w:rPr/>
-              <w:t xml:space="preserve"># </w:t>
-            </w:r>
-          </w:p>
-        </w:tc>
-        <w:tc>
-          <w:tcPr>
-            <w:tcW w:w="4614" w:type="dxa"/>
-            <w:tcBorders>
-              <w:top w:val="single" w:sz="8" w:space="0" w:color="000000"/>
-              <w:bottom w:val="single" w:sz="8" w:space="0" w:color="000000"/>
-              <w:right w:val="single" w:sz="8" w:space="0" w:color="000000"/>
-            </w:tcBorders>
-            <w:shd w:color="auto" w:fill="C5F5E7" w:val="clear"/>
-          </w:tcPr>
-          <w:p>
-            <w:pPr>
-              <w:pStyle w:val="Titolo2"/>
-              <w:widowControl w:val="false"/>
-              <w:spacing w:before="0" w:after="0"/>
-              <w:ind w:left="100" w:hanging="0"/>
-              <w:jc w:val="center"/>
-              <w:rPr/>
-            </w:pPr>
-            <w:r>
-              <w:rPr/>
-              <w:t>Attore</w:t>
-            </w:r>
-          </w:p>
-        </w:tc>
-        <w:tc>
-          <w:tcPr>
-            <w:tcW w:w="4830" w:type="dxa"/>
-            <w:tcBorders>
-              <w:top w:val="single" w:sz="8" w:space="0" w:color="000000"/>
-              <w:bottom w:val="single" w:sz="8" w:space="0" w:color="000000"/>
-              <w:right w:val="single" w:sz="8" w:space="0" w:color="000000"/>
-            </w:tcBorders>
-            <w:shd w:color="auto" w:fill="C5F5E7" w:val="clear"/>
-          </w:tcPr>
-          <w:p>
-            <w:pPr>
-              <w:pStyle w:val="Titolo2"/>
-              <w:widowControl w:val="false"/>
-              <w:spacing w:before="0" w:after="0"/>
-              <w:ind w:left="100" w:hanging="0"/>
-              <w:jc w:val="center"/>
-              <w:rPr/>
-            </w:pPr>
-            <w:r>
-              <w:rPr/>
-              <w:t>Sistema</w:t>
-            </w:r>
-          </w:p>
-        </w:tc>
-      </w:tr>
-      <w:tr>
-        <w:trPr/>
-        <w:tc>
-          <w:tcPr>
-            <w:tcW w:w="1071" w:type="dxa"/>
-            <w:tcBorders>
-              <w:left w:val="single" w:sz="8" w:space="0" w:color="000000"/>
-              <w:bottom w:val="single" w:sz="8" w:space="0" w:color="000000"/>
-              <w:right w:val="single" w:sz="8" w:space="0" w:color="000000"/>
-            </w:tcBorders>
-            <w:shd w:color="auto" w:fill="auto" w:val="clear"/>
-          </w:tcPr>
-          <w:p>
-            <w:pPr>
-              <w:pStyle w:val="Titolo3"/>
-              <w:widowControl w:val="false"/>
-              <w:spacing w:before="0" w:after="0"/>
-              <w:jc w:val="left"/>
-              <w:rPr/>
-            </w:pPr>
-            <w:r>
-              <w:rPr/>
-              <w:t>3b.1</w:t>
-            </w:r>
-          </w:p>
-        </w:tc>
-        <w:tc>
-          <w:tcPr>
-            <w:tcW w:w="4614" w:type="dxa"/>
-            <w:tcBorders>
-              <w:bottom w:val="single" w:sz="8" w:space="0" w:color="000000"/>
-              <w:right w:val="single" w:sz="8" w:space="0" w:color="000000"/>
-            </w:tcBorders>
-            <w:shd w:color="auto" w:fill="auto" w:val="clear"/>
-          </w:tcPr>
-          <w:p>
-            <w:pPr>
-              <w:pStyle w:val="Normal"/>
-              <w:widowControl w:val="false"/>
-              <w:ind w:left="100" w:hanging="0"/>
-              <w:jc w:val="left"/>
-              <w:rPr/>
-            </w:pPr>
-            <w:r>
-              <w:rPr>
-                <w:b/>
-                <w:bCs/>
-                <w:i/>
-                <w:iCs/>
-              </w:rPr>
-              <w:t>Opzionalmente,</w:t>
-            </w:r>
-            <w:r>
-              <w:rPr>
-                <w:i/>
-                <w:iCs/>
-              </w:rPr>
-              <w:t xml:space="preserve"> </w:t>
-            </w:r>
-            <w:r>
-              <w:rPr/>
-              <w:t>assegna uno chef all’evento</w:t>
-            </w:r>
-          </w:p>
-        </w:tc>
-        <w:tc>
-          <w:tcPr>
-            <w:tcW w:w="4830" w:type="dxa"/>
-            <w:tcBorders>
-              <w:bottom w:val="single" w:sz="8" w:space="0" w:color="000000"/>
-              <w:right w:val="single" w:sz="8" w:space="0" w:color="000000"/>
-            </w:tcBorders>
-            <w:shd w:color="auto" w:fill="F5CCCD" w:val="clear"/>
-          </w:tcPr>
-          <w:p>
-            <w:pPr>
-              <w:pStyle w:val="Normal"/>
-              <w:widowControl w:val="false"/>
-              <w:jc w:val="left"/>
-              <w:rPr/>
-            </w:pPr>
-            <w:r>
-              <w:rPr/>
-              <w:t>Lo chef scelto non è disponibile</w:t>
-            </w:r>
-          </w:p>
-        </w:tc>
-      </w:tr>
-      <w:tr>
-        <w:trPr/>
-        <w:tc>
-          <w:tcPr>
-            <w:tcW w:w="1071" w:type="dxa"/>
-            <w:tcBorders>
-              <w:left w:val="single" w:sz="8" w:space="0" w:color="000000"/>
-              <w:bottom w:val="single" w:sz="8" w:space="0" w:color="000000"/>
-              <w:right w:val="single" w:sz="8" w:space="0" w:color="000000"/>
-            </w:tcBorders>
-            <w:shd w:color="auto" w:fill="auto" w:val="clear"/>
-          </w:tcPr>
-          <w:p>
-            <w:pPr>
-              <w:pStyle w:val="Titolo3"/>
-              <w:widowControl w:val="false"/>
-              <w:spacing w:before="0" w:after="0"/>
-              <w:jc w:val="left"/>
-              <w:rPr/>
-            </w:pPr>
-            <w:r>
-              <w:rPr/>
-            </w:r>
-          </w:p>
-        </w:tc>
-        <w:tc>
-          <w:tcPr>
-            <w:tcW w:w="4614" w:type="dxa"/>
-            <w:tcBorders>
-              <w:bottom w:val="single" w:sz="8" w:space="0" w:color="000000"/>
-              <w:right w:val="single" w:sz="8" w:space="0" w:color="000000"/>
-            </w:tcBorders>
-            <w:shd w:color="auto" w:fill="auto" w:val="clear"/>
-          </w:tcPr>
-          <w:p>
-            <w:pPr>
-              <w:pStyle w:val="Normal"/>
-              <w:widowControl w:val="false"/>
-              <w:ind w:left="100" w:hanging="0"/>
-              <w:jc w:val="left"/>
-              <w:rPr>
-                <w:i/>
-                <w:i/>
-              </w:rPr>
-            </w:pPr>
-            <w:r>
-              <w:rPr>
-                <w:i/>
-              </w:rPr>
-              <w:t>Ritorno al passo 3</w:t>
-            </w:r>
-          </w:p>
-        </w:tc>
-        <w:tc>
-          <w:tcPr>
-            <w:tcW w:w="4830" w:type="dxa"/>
-            <w:tcBorders>
-              <w:bottom w:val="single" w:sz="8" w:space="0" w:color="000000"/>
-              <w:right w:val="single" w:sz="8" w:space="0" w:color="000000"/>
-            </w:tcBorders>
-            <w:shd w:color="auto" w:fill="auto" w:val="clear"/>
-          </w:tcPr>
-          <w:p>
-            <w:pPr>
-              <w:pStyle w:val="Normal"/>
-              <w:widowControl w:val="false"/>
-              <w:ind w:left="100" w:hanging="0"/>
-              <w:jc w:val="left"/>
-              <w:rPr/>
-            </w:pPr>
-            <w:r>
-              <w:rPr/>
-            </w:r>
-          </w:p>
-        </w:tc>
-      </w:tr>
-    </w:tbl>
-    <w:p>
-      <w:pPr>
-        <w:pStyle w:val="Normal"/>
-        <w:spacing w:before="400" w:after="0"/>
-        <w:rPr/>
-      </w:pPr>
-      <w:r>
-        <w:rPr/>
       </w:r>
     </w:p>
     <w:p>
@@ -4596,82 +4435,6 @@
           </w:p>
         </w:tc>
       </w:tr>
-      <w:tr>
-        <w:trPr/>
-        <w:tc>
-          <w:tcPr>
-            <w:tcW w:w="1071" w:type="dxa"/>
-            <w:tcBorders>
-              <w:left w:val="single" w:sz="8" w:space="0" w:color="000000"/>
-              <w:bottom w:val="single" w:sz="8" w:space="0" w:color="000000"/>
-              <w:right w:val="single" w:sz="8" w:space="0" w:color="000000"/>
-            </w:tcBorders>
-            <w:shd w:color="auto" w:fill="auto" w:val="clear"/>
-          </w:tcPr>
-          <w:p>
-            <w:pPr>
-              <w:pStyle w:val="Titolo3"/>
-              <w:widowControl w:val="false"/>
-              <w:spacing w:before="0" w:after="0"/>
-              <w:jc w:val="left"/>
-              <w:rPr/>
-            </w:pPr>
-            <w:r>
-              <w:rPr/>
-            </w:r>
-          </w:p>
-        </w:tc>
-        <w:tc>
-          <w:tcPr>
-            <w:tcW w:w="4614" w:type="dxa"/>
-            <w:tcBorders>
-              <w:bottom w:val="single" w:sz="8" w:space="0" w:color="000000"/>
-              <w:right w:val="single" w:sz="8" w:space="0" w:color="000000"/>
-            </w:tcBorders>
-            <w:shd w:color="auto" w:fill="auto" w:val="clear"/>
-          </w:tcPr>
-          <w:p>
-            <w:pPr>
-              <w:pStyle w:val="Normal"/>
-              <w:widowControl w:val="false"/>
-              <w:ind w:left="100" w:hanging="0"/>
-              <w:jc w:val="left"/>
-              <w:rPr>
-                <w:i/>
-                <w:i/>
-              </w:rPr>
-            </w:pPr>
-            <w:r>
-              <w:rPr>
-                <w:i/>
-              </w:rPr>
-              <w:t>Ritorna al passo 4</w:t>
-            </w:r>
-          </w:p>
-        </w:tc>
-        <w:tc>
-          <w:tcPr>
-            <w:tcW w:w="4830" w:type="dxa"/>
-            <w:tcBorders>
-              <w:bottom w:val="single" w:sz="8" w:space="0" w:color="000000"/>
-              <w:right w:val="single" w:sz="8" w:space="0" w:color="000000"/>
-            </w:tcBorders>
-            <w:shd w:color="auto" w:fill="auto" w:val="clear"/>
-          </w:tcPr>
-          <w:p>
-            <w:pPr>
-              <w:pStyle w:val="Normal"/>
-              <w:widowControl w:val="false"/>
-              <w:ind w:left="100" w:hanging="0"/>
-              <w:jc w:val="left"/>
-              <w:rPr/>
-            </w:pPr>
-            <w:r>
-              <w:rPr/>
-            </w:r>
-          </w:p>
-        </w:tc>
-      </w:tr>
     </w:tbl>
     <w:p>
       <w:pPr>
@@ -4685,7 +4448,13 @@
         <w:rPr>
           <w:color w:val="FF0000"/>
         </w:rPr>
-        <w:t>Eccezione 4b</w:t>
+        <w:t>Eccezione 4</w:t>
+      </w:r>
+      <w:r>
+        <w:rPr>
+          <w:color w:val="FF0000"/>
+        </w:rPr>
+        <w:t>b</w:t>
       </w:r>
     </w:p>
     <w:tbl>
@@ -4807,7 +4576,7 @@
             </w:pPr>
             <w:r>
               <w:rPr/>
-              <w:t>4b.1</w:t>
+              <w:t>4c.1</w:t>
             </w:r>
           </w:p>
         </w:tc>
@@ -4866,98 +4635,12 @@
             </w:pPr>
             <w:r>
               <w:rPr/>
-              <w:t>Il membro scelto non è disponibile</w:t>
-            </w:r>
-          </w:p>
-        </w:tc>
-      </w:tr>
-      <w:tr>
-        <w:trPr/>
-        <w:tc>
-          <w:tcPr>
-            <w:tcW w:w="1071" w:type="dxa"/>
-            <w:tcBorders>
-              <w:left w:val="single" w:sz="8" w:space="0" w:color="000000"/>
-              <w:bottom w:val="single" w:sz="8" w:space="0" w:color="000000"/>
-              <w:right w:val="single" w:sz="8" w:space="0" w:color="000000"/>
-            </w:tcBorders>
-            <w:shd w:color="auto" w:fill="auto" w:val="clear"/>
-          </w:tcPr>
-          <w:p>
-            <w:pPr>
-              <w:pStyle w:val="Titolo3"/>
-              <w:widowControl w:val="false"/>
-              <w:spacing w:before="0" w:after="0"/>
-              <w:jc w:val="left"/>
-              <w:rPr/>
-            </w:pPr>
-            <w:r>
-              <w:rPr/>
-            </w:r>
-          </w:p>
-        </w:tc>
-        <w:tc>
-          <w:tcPr>
-            <w:tcW w:w="4614" w:type="dxa"/>
-            <w:tcBorders>
-              <w:bottom w:val="single" w:sz="8" w:space="0" w:color="000000"/>
-              <w:right w:val="single" w:sz="8" w:space="0" w:color="000000"/>
-            </w:tcBorders>
-            <w:shd w:color="auto" w:fill="auto" w:val="clear"/>
-          </w:tcPr>
-          <w:p>
-            <w:pPr>
-              <w:pStyle w:val="Normal"/>
-              <w:widowControl w:val="false"/>
-              <w:ind w:left="100" w:hanging="0"/>
-              <w:jc w:val="left"/>
-              <w:rPr>
-                <w:i/>
-                <w:i/>
-              </w:rPr>
-            </w:pPr>
-            <w:r>
-              <w:rPr>
-                <w:i/>
-              </w:rPr>
-              <w:t>Ritorna al passo 4</w:t>
-            </w:r>
-          </w:p>
-        </w:tc>
-        <w:tc>
-          <w:tcPr>
-            <w:tcW w:w="4830" w:type="dxa"/>
-            <w:tcBorders>
-              <w:bottom w:val="single" w:sz="8" w:space="0" w:color="000000"/>
-              <w:right w:val="single" w:sz="8" w:space="0" w:color="000000"/>
-            </w:tcBorders>
-            <w:shd w:color="auto" w:fill="auto" w:val="clear"/>
-          </w:tcPr>
-          <w:p>
-            <w:pPr>
-              <w:pStyle w:val="Normal"/>
-              <w:widowControl w:val="false"/>
-              <w:ind w:left="100" w:hanging="0"/>
-              <w:jc w:val="left"/>
-              <w:rPr/>
-            </w:pPr>
-            <w:r>
-              <w:rPr/>
+              <w:t>L’evento è in corso</w:t>
             </w:r>
           </w:p>
         </w:tc>
       </w:tr>
     </w:tbl>
-    <w:p>
-      <w:pPr>
-        <w:pStyle w:val="Titolo1"/>
-        <w:spacing w:before="400" w:after="0"/>
-        <w:rPr/>
-      </w:pPr>
-      <w:r>
-        <w:rPr/>
-      </w:r>
-    </w:p>
     <w:p>
       <w:pPr>
         <w:pStyle w:val="Titolo1"/>
@@ -5161,16 +4844,144 @@
           </w:p>
         </w:tc>
       </w:tr>
+    </w:tbl>
+    <w:p>
+      <w:pPr>
+        <w:pStyle w:val="Normal"/>
+        <w:rPr/>
+      </w:pPr>
+      <w:r>
+        <w:rPr/>
+      </w:r>
+    </w:p>
+    <w:p>
+      <w:pPr>
+        <w:pStyle w:val="Titolo1"/>
+        <w:spacing w:before="400" w:after="0"/>
+        <w:rPr>
+          <w:color w:val="FF0000"/>
+        </w:rPr>
+      </w:pPr>
+      <w:r>
+        <w:rPr>
+          <w:color w:val="FF0000"/>
+        </w:rPr>
+        <w:t>Eccezione 4</w:t>
+      </w:r>
+      <w:r>
+        <w:rPr>
+          <w:color w:val="FF0000"/>
+        </w:rPr>
+        <w:t>c</w:t>
+      </w:r>
+    </w:p>
+    <w:tbl>
+      <w:tblPr>
+        <w:tblStyle w:val="a0"/>
+        <w:tblW w:w="10515" w:type="dxa"/>
+        <w:jc w:val="left"/>
+        <w:tblInd w:w="30" w:type="dxa"/>
+        <w:tblLayout w:type="fixed"/>
+        <w:tblCellMar>
+          <w:top w:w="100" w:type="dxa"/>
+          <w:left w:w="100" w:type="dxa"/>
+          <w:bottom w:w="100" w:type="dxa"/>
+          <w:right w:w="100" w:type="dxa"/>
+        </w:tblCellMar>
+        <w:tblLook w:val="0600" w:noHBand="1" w:noVBand="1" w:firstColumn="0" w:lastRow="0" w:lastColumn="0" w:firstRow="0"/>
+      </w:tblPr>
+      <w:tblGrid>
+        <w:gridCol w:w="1071"/>
+        <w:gridCol w:w="4614"/>
+        <w:gridCol w:w="4830"/>
+      </w:tblGrid>
       <w:tr>
         <w:trPr/>
         <w:tc>
           <w:tcPr>
             <w:tcW w:w="1071" w:type="dxa"/>
             <w:tcBorders>
+              <w:top w:val="single" w:sz="8" w:space="0" w:color="000000"/>
               <w:left w:val="single" w:sz="8" w:space="0" w:color="000000"/>
               <w:bottom w:val="single" w:sz="8" w:space="0" w:color="000000"/>
               <w:right w:val="single" w:sz="8" w:space="0" w:color="000000"/>
             </w:tcBorders>
+            <w:shd w:color="auto" w:fill="C5F5E7" w:val="clear"/>
+          </w:tcPr>
+          <w:p>
+            <w:pPr>
+              <w:pStyle w:val="Titolo2"/>
+              <w:widowControl w:val="false"/>
+              <w:spacing w:before="0" w:after="0"/>
+              <w:rPr/>
+            </w:pPr>
+            <w:r>
+              <w:rPr/>
+              <w:t xml:space="preserve"># </w:t>
+            </w:r>
+          </w:p>
+        </w:tc>
+        <w:tc>
+          <w:tcPr>
+            <w:tcW w:w="4614" w:type="dxa"/>
+            <w:tcBorders>
+              <w:top w:val="single" w:sz="8" w:space="0" w:color="000000"/>
+              <w:bottom w:val="single" w:sz="8" w:space="0" w:color="000000"/>
+              <w:right w:val="single" w:sz="8" w:space="0" w:color="000000"/>
+            </w:tcBorders>
+            <w:shd w:color="auto" w:fill="C5F5E7" w:val="clear"/>
+          </w:tcPr>
+          <w:p>
+            <w:pPr>
+              <w:pStyle w:val="Titolo2"/>
+              <w:widowControl w:val="false"/>
+              <w:spacing w:before="0" w:after="0"/>
+              <w:ind w:left="100" w:hanging="0"/>
+              <w:jc w:val="center"/>
+              <w:rPr/>
+            </w:pPr>
+            <w:r>
+              <w:rPr/>
+              <w:t>Attore</w:t>
+            </w:r>
+          </w:p>
+        </w:tc>
+        <w:tc>
+          <w:tcPr>
+            <w:tcW w:w="4830" w:type="dxa"/>
+            <w:tcBorders>
+              <w:top w:val="single" w:sz="8" w:space="0" w:color="000000"/>
+              <w:bottom w:val="single" w:sz="8" w:space="0" w:color="000000"/>
+              <w:right w:val="single" w:sz="8" w:space="0" w:color="000000"/>
+            </w:tcBorders>
+            <w:shd w:color="auto" w:fill="C5F5E7" w:val="clear"/>
+          </w:tcPr>
+          <w:p>
+            <w:pPr>
+              <w:pStyle w:val="Titolo2"/>
+              <w:widowControl w:val="false"/>
+              <w:spacing w:before="0" w:after="0"/>
+              <w:ind w:left="100" w:hanging="0"/>
+              <w:jc w:val="center"/>
+              <w:rPr/>
+            </w:pPr>
+            <w:r>
+              <w:rPr/>
+              <w:t>Sistema</w:t>
+            </w:r>
+          </w:p>
+        </w:tc>
+      </w:tr>
+      <w:tr>
+        <w:trPr/>
+        <w:tc>
+          <w:tcPr>
+            <w:tcW w:w="1071" w:type="dxa"/>
+            <w:tcBorders>
+              <w:left w:val="single" w:sz="8" w:space="0" w:color="000000"/>
+              <w:bottom w:val="single" w:sz="8" w:space="0" w:color="000000"/>
+              <w:right w:val="single" w:sz="8" w:space="0" w:color="000000"/>
+            </w:tcBorders>
             <w:shd w:color="auto" w:fill="auto" w:val="clear"/>
           </w:tcPr>
           <w:p>
@@ -5183,6 +4994,7 @@
             </w:pPr>
             <w:r>
               <w:rPr/>
+              <w:t>4d.1</w:t>
             </w:r>
           </w:p>
         </w:tc>
@@ -5204,8 +5016,13 @@
               <w:rPr/>
             </w:pPr>
             <w:r>
-              <w:rPr/>
-              <w:t>Ripete il passo 4 fino a liberare tutto il personale desiderato</w:t>
+              <w:rPr>
+                <w:b w:val="false"/>
+                <w:bCs w:val="false"/>
+                <w:i w:val="false"/>
+                <w:iCs w:val="false"/>
+              </w:rPr>
+              <w:t>Libera un membro del personale prenotato</w:t>
             </w:r>
           </w:p>
         </w:tc>
@@ -5216,22 +5033,18 @@
               <w:bottom w:val="single" w:sz="8" w:space="0" w:color="000000"/>
               <w:right w:val="single" w:sz="8" w:space="0" w:color="000000"/>
             </w:tcBorders>
-            <w:shd w:color="auto" w:fill="auto" w:val="clear"/>
-          </w:tcPr>
-          <w:p>
-            <w:pPr>
-              <w:pStyle w:val="Normal"/>
-              <w:widowControl w:val="false"/>
-              <w:jc w:val="left"/>
-              <w:rPr>
-                <w:highlight w:val="none"/>
-                <w:shd w:fill="FFFF00" w:val="clear"/>
-              </w:rPr>
-            </w:pPr>
-            <w:r>
-              <w:rPr>
-                <w:shd w:fill="FFFF00" w:val="clear"/>
-              </w:rPr>
+            <w:shd w:color="auto" w:fill="F5CCCD" w:val="clear"/>
+          </w:tcPr>
+          <w:p>
+            <w:pPr>
+              <w:pStyle w:val="Normal"/>
+              <w:widowControl w:val="false"/>
+              <w:jc w:val="left"/>
+              <w:rPr/>
+            </w:pPr>
+            <w:r>
+              <w:rPr/>
+              <w:t>L’evento è in corso</w:t>
             </w:r>
           </w:p>
         </w:tc>
@@ -5239,7 +5052,204 @@
     </w:tbl>
     <w:p>
       <w:pPr>
-        <w:pStyle w:val="Normal"/>
+        <w:pStyle w:val="Titolo1"/>
+        <w:spacing w:before="400" w:after="0"/>
+        <w:rPr>
+          <w:color w:val="FF0000"/>
+        </w:rPr>
+      </w:pPr>
+      <w:r>
+        <w:rPr>
+          <w:color w:val="FF0000"/>
+        </w:rPr>
+        <w:t>Eccezione 4</w:t>
+      </w:r>
+      <w:r>
+        <w:rPr>
+          <w:color w:val="FF0000"/>
+        </w:rPr>
+        <w:t>d</w:t>
+      </w:r>
+    </w:p>
+    <w:tbl>
+      <w:tblPr>
+        <w:tblStyle w:val="a0"/>
+        <w:tblW w:w="10515" w:type="dxa"/>
+        <w:jc w:val="left"/>
+        <w:tblInd w:w="30" w:type="dxa"/>
+        <w:tblLayout w:type="fixed"/>
+        <w:tblCellMar>
+          <w:top w:w="100" w:type="dxa"/>
+          <w:left w:w="100" w:type="dxa"/>
+          <w:bottom w:w="100" w:type="dxa"/>
+          <w:right w:w="100" w:type="dxa"/>
+        </w:tblCellMar>
+        <w:tblLook w:val="0600" w:noHBand="1" w:noVBand="1" w:firstColumn="0" w:lastRow="0" w:lastColumn="0" w:firstRow="0"/>
+      </w:tblPr>
+      <w:tblGrid>
+        <w:gridCol w:w="1071"/>
+        <w:gridCol w:w="4614"/>
+        <w:gridCol w:w="4830"/>
+      </w:tblGrid>
+      <w:tr>
+        <w:trPr/>
+        <w:tc>
+          <w:tcPr>
+            <w:tcW w:w="1071" w:type="dxa"/>
+            <w:tcBorders>
+              <w:top w:val="single" w:sz="8" w:space="0" w:color="000000"/>
+              <w:left w:val="single" w:sz="8" w:space="0" w:color="000000"/>
+              <w:bottom w:val="single" w:sz="8" w:space="0" w:color="000000"/>
+              <w:right w:val="single" w:sz="8" w:space="0" w:color="000000"/>
+            </w:tcBorders>
+            <w:shd w:color="auto" w:fill="C5F5E7" w:val="clear"/>
+          </w:tcPr>
+          <w:p>
+            <w:pPr>
+              <w:pStyle w:val="Titolo2"/>
+              <w:widowControl w:val="false"/>
+              <w:spacing w:before="0" w:after="0"/>
+              <w:rPr/>
+            </w:pPr>
+            <w:r>
+              <w:rPr/>
+              <w:t xml:space="preserve"># </w:t>
+            </w:r>
+          </w:p>
+        </w:tc>
+        <w:tc>
+          <w:tcPr>
+            <w:tcW w:w="4614" w:type="dxa"/>
+            <w:tcBorders>
+              <w:top w:val="single" w:sz="8" w:space="0" w:color="000000"/>
+              <w:bottom w:val="single" w:sz="8" w:space="0" w:color="000000"/>
+              <w:right w:val="single" w:sz="8" w:space="0" w:color="000000"/>
+            </w:tcBorders>
+            <w:shd w:color="auto" w:fill="C5F5E7" w:val="clear"/>
+          </w:tcPr>
+          <w:p>
+            <w:pPr>
+              <w:pStyle w:val="Titolo2"/>
+              <w:widowControl w:val="false"/>
+              <w:spacing w:before="0" w:after="0"/>
+              <w:ind w:left="100" w:hanging="0"/>
+              <w:jc w:val="center"/>
+              <w:rPr/>
+            </w:pPr>
+            <w:r>
+              <w:rPr/>
+              <w:t>Attore</w:t>
+            </w:r>
+          </w:p>
+        </w:tc>
+        <w:tc>
+          <w:tcPr>
+            <w:tcW w:w="4830" w:type="dxa"/>
+            <w:tcBorders>
+              <w:top w:val="single" w:sz="8" w:space="0" w:color="000000"/>
+              <w:bottom w:val="single" w:sz="8" w:space="0" w:color="000000"/>
+              <w:right w:val="single" w:sz="8" w:space="0" w:color="000000"/>
+            </w:tcBorders>
+            <w:shd w:color="auto" w:fill="C5F5E7" w:val="clear"/>
+          </w:tcPr>
+          <w:p>
+            <w:pPr>
+              <w:pStyle w:val="Titolo2"/>
+              <w:widowControl w:val="false"/>
+              <w:spacing w:before="0" w:after="0"/>
+              <w:ind w:left="100" w:hanging="0"/>
+              <w:jc w:val="center"/>
+              <w:rPr/>
+            </w:pPr>
+            <w:r>
+              <w:rPr/>
+              <w:t>Sistema</w:t>
+            </w:r>
+          </w:p>
+        </w:tc>
+      </w:tr>
+      <w:tr>
+        <w:trPr/>
+        <w:tc>
+          <w:tcPr>
+            <w:tcW w:w="1071" w:type="dxa"/>
+            <w:tcBorders>
+              <w:left w:val="single" w:sz="8" w:space="0" w:color="000000"/>
+              <w:bottom w:val="single" w:sz="8" w:space="0" w:color="000000"/>
+              <w:right w:val="single" w:sz="8" w:space="0" w:color="000000"/>
+            </w:tcBorders>
+            <w:shd w:color="auto" w:fill="auto" w:val="clear"/>
+          </w:tcPr>
+          <w:p>
+            <w:pPr>
+              <w:pStyle w:val="Titolo3"/>
+              <w:widowControl w:val="false"/>
+              <w:spacing w:before="0" w:after="0"/>
+              <w:jc w:val="left"/>
+              <w:rPr/>
+            </w:pPr>
+            <w:r>
+              <w:rPr/>
+              <w:t>4d.1</w:t>
+            </w:r>
+          </w:p>
+        </w:tc>
+        <w:tc>
+          <w:tcPr>
+            <w:tcW w:w="4614" w:type="dxa"/>
+            <w:tcBorders>
+              <w:bottom w:val="single" w:sz="8" w:space="0" w:color="000000"/>
+              <w:right w:val="single" w:sz="8" w:space="0" w:color="000000"/>
+            </w:tcBorders>
+            <w:shd w:color="auto" w:fill="auto" w:val="clear"/>
+          </w:tcPr>
+          <w:p>
+            <w:pPr>
+              <w:pStyle w:val="Normal"/>
+              <w:widowControl w:val="false"/>
+              <w:ind w:left="100" w:hanging="0"/>
+              <w:jc w:val="left"/>
+              <w:rPr/>
+            </w:pPr>
+            <w:r>
+              <w:rPr>
+                <w:b w:val="false"/>
+                <w:bCs w:val="false"/>
+                <w:i w:val="false"/>
+                <w:iCs w:val="false"/>
+              </w:rPr>
+              <w:t>Libera un membro del personale prenotato</w:t>
+            </w:r>
+          </w:p>
+        </w:tc>
+        <w:tc>
+          <w:tcPr>
+            <w:tcW w:w="4830" w:type="dxa"/>
+            <w:tcBorders>
+              <w:bottom w:val="single" w:sz="8" w:space="0" w:color="000000"/>
+              <w:right w:val="single" w:sz="8" w:space="0" w:color="000000"/>
+            </w:tcBorders>
+            <w:shd w:color="auto" w:fill="F5CCCD" w:val="clear"/>
+          </w:tcPr>
+          <w:p>
+            <w:pPr>
+              <w:pStyle w:val="Normal"/>
+              <w:widowControl w:val="false"/>
+              <w:jc w:val="left"/>
+              <w:rPr/>
+            </w:pPr>
+            <w:r>
+              <w:rPr/>
+              <w:t>Il membro non è stato prenotato per uno dei servizi dell’evento corrente</w:t>
+            </w:r>
+          </w:p>
+        </w:tc>
+      </w:tr>
+    </w:tbl>
+    <w:p>
+      <w:pPr>
+        <w:pStyle w:val="Titolo1"/>
+        <w:spacing w:before="400" w:after="0"/>
         <w:rPr/>
       </w:pPr>
       <w:r>
@@ -5428,101 +5438,7 @@
           </w:p>
         </w:tc>
       </w:tr>
-      <w:tr>
-        <w:trPr/>
-        <w:tc>
-          <w:tcPr>
-            <w:tcW w:w="1071" w:type="dxa"/>
-            <w:tcBorders>
-              <w:left w:val="single" w:sz="8" w:space="0" w:color="000000"/>
-              <w:bottom w:val="single" w:sz="8" w:space="0" w:color="000000"/>
-              <w:right w:val="single" w:sz="8" w:space="0" w:color="000000"/>
-            </w:tcBorders>
-            <w:shd w:color="auto" w:fill="auto" w:val="clear"/>
-          </w:tcPr>
-          <w:p>
-            <w:pPr>
-              <w:pStyle w:val="Titolo3"/>
-              <w:widowControl w:val="false"/>
-              <w:spacing w:before="0" w:after="0"/>
-              <w:jc w:val="left"/>
-              <w:rPr/>
-            </w:pPr>
-            <w:r>
-              <w:rPr/>
-            </w:r>
-          </w:p>
-        </w:tc>
-        <w:tc>
-          <w:tcPr>
-            <w:tcW w:w="4614" w:type="dxa"/>
-            <w:tcBorders>
-              <w:bottom w:val="single" w:sz="8" w:space="0" w:color="000000"/>
-              <w:right w:val="single" w:sz="8" w:space="0" w:color="000000"/>
-            </w:tcBorders>
-            <w:shd w:color="auto" w:fill="auto" w:val="clear"/>
-          </w:tcPr>
-          <w:p>
-            <w:pPr>
-              <w:pStyle w:val="Normal"/>
-              <w:widowControl w:val="false"/>
-              <w:ind w:left="100" w:hanging="0"/>
-              <w:jc w:val="left"/>
-              <w:rPr/>
-            </w:pPr>
-            <w:r>
-              <w:rPr/>
-              <w:t>Ripete il passo 5 fino a proporre modifiche a tutti i menù desiderati</w:t>
-            </w:r>
-          </w:p>
-        </w:tc>
-        <w:tc>
-          <w:tcPr>
-            <w:tcW w:w="4830" w:type="dxa"/>
-            <w:tcBorders>
-              <w:bottom w:val="single" w:sz="8" w:space="0" w:color="000000"/>
-              <w:right w:val="single" w:sz="8" w:space="0" w:color="000000"/>
-            </w:tcBorders>
-            <w:shd w:color="auto" w:fill="auto" w:val="clear"/>
-          </w:tcPr>
-          <w:p>
-            <w:pPr>
-              <w:pStyle w:val="Normal"/>
-              <w:widowControl w:val="false"/>
-              <w:jc w:val="left"/>
-              <w:rPr>
-                <w:highlight w:val="none"/>
-                <w:shd w:fill="FFFF00" w:val="clear"/>
-              </w:rPr>
-            </w:pPr>
-            <w:r>
-              <w:rPr>
-                <w:shd w:fill="FFFF00" w:val="clear"/>
-              </w:rPr>
-            </w:r>
-          </w:p>
-        </w:tc>
-      </w:tr>
     </w:tbl>
-    <w:p>
-      <w:pPr>
-        <w:pStyle w:val="Normal"/>
-        <w:rPr/>
-      </w:pPr>
-      <w:r>
-        <w:rPr/>
-      </w:r>
-    </w:p>
-    <w:p>
-      <w:pPr>
-        <w:pStyle w:val="Normal"/>
-        <w:rPr/>
-      </w:pPr>
-      <w:r>
-        <w:rPr/>
-        <w:t>(qui non ci sono particolari motivi per non ripristinare il flusso usuale)</w:t>
-      </w:r>
-    </w:p>
     <w:p>
       <w:pPr>
         <w:pStyle w:val="Normal"/>
@@ -5788,6 +5704,511 @@
             </w:pPr>
             <w:r>
               <w:rPr/>
+            </w:r>
+          </w:p>
+        </w:tc>
+      </w:tr>
+    </w:tbl>
+    <w:p>
+      <w:pPr>
+        <w:pStyle w:val="Normal"/>
+        <w:rPr/>
+      </w:pPr>
+      <w:r>
+        <w:rPr/>
+      </w:r>
+    </w:p>
+    <w:p>
+      <w:pPr>
+        <w:pStyle w:val="Titolo1"/>
+        <w:spacing w:before="400" w:after="0"/>
+        <w:rPr>
+          <w:color w:val="FF0000"/>
+        </w:rPr>
+      </w:pPr>
+      <w:r>
+        <w:rPr>
+          <w:color w:val="FF0000"/>
+        </w:rPr>
+        <w:t>Eccezione 5</w:t>
+      </w:r>
+      <w:r>
+        <w:rPr>
+          <w:color w:val="FF0000"/>
+        </w:rPr>
+        <w:t>b</w:t>
+      </w:r>
+    </w:p>
+    <w:tbl>
+      <w:tblPr>
+        <w:tblStyle w:val="a0"/>
+        <w:tblW w:w="10515" w:type="dxa"/>
+        <w:jc w:val="left"/>
+        <w:tblInd w:w="30" w:type="dxa"/>
+        <w:tblLayout w:type="fixed"/>
+        <w:tblCellMar>
+          <w:top w:w="100" w:type="dxa"/>
+          <w:left w:w="100" w:type="dxa"/>
+          <w:bottom w:w="100" w:type="dxa"/>
+          <w:right w:w="100" w:type="dxa"/>
+        </w:tblCellMar>
+        <w:tblLook w:val="0600" w:noHBand="1" w:noVBand="1" w:firstColumn="0" w:lastRow="0" w:lastColumn="0" w:firstRow="0"/>
+      </w:tblPr>
+      <w:tblGrid>
+        <w:gridCol w:w="1071"/>
+        <w:gridCol w:w="4614"/>
+        <w:gridCol w:w="4830"/>
+      </w:tblGrid>
+      <w:tr>
+        <w:trPr/>
+        <w:tc>
+          <w:tcPr>
+            <w:tcW w:w="1071" w:type="dxa"/>
+            <w:tcBorders>
+              <w:top w:val="single" w:sz="8" w:space="0" w:color="000000"/>
+              <w:left w:val="single" w:sz="8" w:space="0" w:color="000000"/>
+              <w:bottom w:val="single" w:sz="8" w:space="0" w:color="000000"/>
+              <w:right w:val="single" w:sz="8" w:space="0" w:color="000000"/>
+            </w:tcBorders>
+            <w:shd w:color="auto" w:fill="C5F5E7" w:val="clear"/>
+          </w:tcPr>
+          <w:p>
+            <w:pPr>
+              <w:pStyle w:val="Titolo2"/>
+              <w:widowControl w:val="false"/>
+              <w:spacing w:before="0" w:after="0"/>
+              <w:rPr/>
+            </w:pPr>
+            <w:r>
+              <w:rPr/>
+              <w:t xml:space="preserve"># </w:t>
+            </w:r>
+          </w:p>
+        </w:tc>
+        <w:tc>
+          <w:tcPr>
+            <w:tcW w:w="4614" w:type="dxa"/>
+            <w:tcBorders>
+              <w:top w:val="single" w:sz="8" w:space="0" w:color="000000"/>
+              <w:bottom w:val="single" w:sz="8" w:space="0" w:color="000000"/>
+              <w:right w:val="single" w:sz="8" w:space="0" w:color="000000"/>
+            </w:tcBorders>
+            <w:shd w:color="auto" w:fill="C5F5E7" w:val="clear"/>
+          </w:tcPr>
+          <w:p>
+            <w:pPr>
+              <w:pStyle w:val="Titolo2"/>
+              <w:widowControl w:val="false"/>
+              <w:spacing w:before="0" w:after="0"/>
+              <w:ind w:left="100" w:hanging="0"/>
+              <w:jc w:val="center"/>
+              <w:rPr/>
+            </w:pPr>
+            <w:r>
+              <w:rPr/>
+              <w:t>Attore</w:t>
+            </w:r>
+          </w:p>
+        </w:tc>
+        <w:tc>
+          <w:tcPr>
+            <w:tcW w:w="4830" w:type="dxa"/>
+            <w:tcBorders>
+              <w:top w:val="single" w:sz="8" w:space="0" w:color="000000"/>
+              <w:bottom w:val="single" w:sz="8" w:space="0" w:color="000000"/>
+              <w:right w:val="single" w:sz="8" w:space="0" w:color="000000"/>
+            </w:tcBorders>
+            <w:shd w:color="auto" w:fill="C5F5E7" w:val="clear"/>
+          </w:tcPr>
+          <w:p>
+            <w:pPr>
+              <w:pStyle w:val="Titolo2"/>
+              <w:widowControl w:val="false"/>
+              <w:spacing w:before="0" w:after="0"/>
+              <w:ind w:left="100" w:hanging="0"/>
+              <w:jc w:val="center"/>
+              <w:rPr/>
+            </w:pPr>
+            <w:r>
+              <w:rPr/>
+              <w:t>Sistema</w:t>
+            </w:r>
+          </w:p>
+        </w:tc>
+      </w:tr>
+      <w:tr>
+        <w:trPr/>
+        <w:tc>
+          <w:tcPr>
+            <w:tcW w:w="1071" w:type="dxa"/>
+            <w:tcBorders>
+              <w:left w:val="single" w:sz="8" w:space="0" w:color="000000"/>
+              <w:bottom w:val="single" w:sz="8" w:space="0" w:color="000000"/>
+              <w:right w:val="single" w:sz="8" w:space="0" w:color="000000"/>
+            </w:tcBorders>
+            <w:shd w:color="auto" w:fill="auto" w:val="clear"/>
+          </w:tcPr>
+          <w:p>
+            <w:pPr>
+              <w:pStyle w:val="Titolo3"/>
+              <w:widowControl w:val="false"/>
+              <w:spacing w:before="0" w:after="0"/>
+              <w:jc w:val="left"/>
+              <w:rPr/>
+            </w:pPr>
+            <w:r>
+              <w:rPr/>
+              <w:t>5</w:t>
+            </w:r>
+            <w:r>
+              <w:rPr/>
+              <w:t>b</w:t>
+            </w:r>
+            <w:r>
+              <w:rPr/>
+              <w:t>.1</w:t>
+            </w:r>
+          </w:p>
+        </w:tc>
+        <w:tc>
+          <w:tcPr>
+            <w:tcW w:w="4614" w:type="dxa"/>
+            <w:tcBorders>
+              <w:bottom w:val="single" w:sz="8" w:space="0" w:color="000000"/>
+              <w:right w:val="single" w:sz="8" w:space="0" w:color="000000"/>
+            </w:tcBorders>
+            <w:shd w:color="auto" w:fill="auto" w:val="clear"/>
+          </w:tcPr>
+          <w:p>
+            <w:pPr>
+              <w:pStyle w:val="Normal"/>
+              <w:widowControl w:val="false"/>
+              <w:ind w:left="100" w:hanging="0"/>
+              <w:jc w:val="left"/>
+              <w:rPr/>
+            </w:pPr>
+            <w:r>
+              <w:rPr>
+                <w:b/>
+                <w:bCs/>
+                <w:i/>
+                <w:iCs/>
+              </w:rPr>
+              <w:t xml:space="preserve">Opzionalmente, </w:t>
+            </w:r>
+            <w:r>
+              <w:rPr/>
+              <w:t>approva un menù scelto dallo chef</w:t>
+            </w:r>
+          </w:p>
+        </w:tc>
+        <w:tc>
+          <w:tcPr>
+            <w:tcW w:w="4830" w:type="dxa"/>
+            <w:tcBorders>
+              <w:bottom w:val="single" w:sz="8" w:space="0" w:color="000000"/>
+              <w:right w:val="single" w:sz="8" w:space="0" w:color="000000"/>
+            </w:tcBorders>
+            <w:shd w:color="auto" w:fill="F5CCCD" w:val="clear"/>
+          </w:tcPr>
+          <w:p>
+            <w:pPr>
+              <w:pStyle w:val="Normal"/>
+              <w:widowControl w:val="false"/>
+              <w:jc w:val="left"/>
+              <w:rPr/>
+            </w:pPr>
+            <w:r>
+              <w:rPr/>
+              <w:t>Il menù è associato ad un evento in corso</w:t>
+            </w:r>
+          </w:p>
+        </w:tc>
+      </w:tr>
+      <w:tr>
+        <w:trPr/>
+        <w:tc>
+          <w:tcPr>
+            <w:tcW w:w="1071" w:type="dxa"/>
+            <w:tcBorders>
+              <w:left w:val="single" w:sz="8" w:space="0" w:color="000000"/>
+              <w:bottom w:val="single" w:sz="8" w:space="0" w:color="000000"/>
+              <w:right w:val="single" w:sz="8" w:space="0" w:color="000000"/>
+            </w:tcBorders>
+            <w:shd w:color="auto" w:fill="auto" w:val="clear"/>
+          </w:tcPr>
+          <w:p>
+            <w:pPr>
+              <w:pStyle w:val="Titolo3"/>
+              <w:widowControl w:val="false"/>
+              <w:spacing w:before="0" w:after="0"/>
+              <w:jc w:val="left"/>
+              <w:rPr/>
+            </w:pPr>
+            <w:r>
+              <w:rPr/>
+            </w:r>
+          </w:p>
+        </w:tc>
+        <w:tc>
+          <w:tcPr>
+            <w:tcW w:w="4614" w:type="dxa"/>
+            <w:tcBorders>
+              <w:bottom w:val="single" w:sz="8" w:space="0" w:color="000000"/>
+              <w:right w:val="single" w:sz="8" w:space="0" w:color="000000"/>
+            </w:tcBorders>
+            <w:shd w:color="auto" w:fill="auto" w:val="clear"/>
+          </w:tcPr>
+          <w:p>
+            <w:pPr>
+              <w:pStyle w:val="Normal"/>
+              <w:widowControl w:val="false"/>
+              <w:ind w:left="100" w:hanging="0"/>
+              <w:jc w:val="left"/>
+              <w:rPr>
+                <w:i/>
+                <w:i/>
+              </w:rPr>
+            </w:pPr>
+            <w:r>
+              <w:rPr>
+                <w:i/>
+              </w:rPr>
+              <w:t>Termina il caso d’uso</w:t>
+            </w:r>
+          </w:p>
+        </w:tc>
+        <w:tc>
+          <w:tcPr>
+            <w:tcW w:w="4830" w:type="dxa"/>
+            <w:tcBorders>
+              <w:bottom w:val="single" w:sz="8" w:space="0" w:color="000000"/>
+              <w:right w:val="single" w:sz="8" w:space="0" w:color="000000"/>
+            </w:tcBorders>
+            <w:shd w:color="auto" w:fill="auto" w:val="clear"/>
+          </w:tcPr>
+          <w:p>
+            <w:pPr>
+              <w:pStyle w:val="Normal"/>
+              <w:widowControl w:val="false"/>
+              <w:ind w:left="100" w:hanging="0"/>
+              <w:jc w:val="left"/>
+              <w:rPr/>
+            </w:pPr>
+            <w:r>
+              <w:rPr/>
+            </w:r>
+          </w:p>
+        </w:tc>
+      </w:tr>
+    </w:tbl>
+    <w:p>
+      <w:pPr>
+        <w:pStyle w:val="Normal"/>
+        <w:rPr/>
+      </w:pPr>
+      <w:r>
+        <w:rPr/>
+      </w:r>
+    </w:p>
+    <w:p>
+      <w:pPr>
+        <w:pStyle w:val="Titolo1"/>
+        <w:spacing w:before="400" w:after="0"/>
+        <w:rPr>
+          <w:color w:val="FF0000"/>
+        </w:rPr>
+      </w:pPr>
+      <w:r>
+        <w:rPr>
+          <w:color w:val="FF0000"/>
+        </w:rPr>
+        <w:t>Eccezione 6a</w:t>
+      </w:r>
+    </w:p>
+    <w:tbl>
+      <w:tblPr>
+        <w:tblStyle w:val="a0"/>
+        <w:tblW w:w="10515" w:type="dxa"/>
+        <w:jc w:val="left"/>
+        <w:tblInd w:w="30" w:type="dxa"/>
+        <w:tblLayout w:type="fixed"/>
+        <w:tblCellMar>
+          <w:top w:w="100" w:type="dxa"/>
+          <w:left w:w="100" w:type="dxa"/>
+          <w:bottom w:w="100" w:type="dxa"/>
+          <w:right w:w="100" w:type="dxa"/>
+        </w:tblCellMar>
+        <w:tblLook w:val="0600" w:noHBand="1" w:noVBand="1" w:firstColumn="0" w:lastRow="0" w:lastColumn="0" w:firstRow="0"/>
+      </w:tblPr>
+      <w:tblGrid>
+        <w:gridCol w:w="1071"/>
+        <w:gridCol w:w="4614"/>
+        <w:gridCol w:w="4830"/>
+      </w:tblGrid>
+      <w:tr>
+        <w:trPr/>
+        <w:tc>
+          <w:tcPr>
+            <w:tcW w:w="1071" w:type="dxa"/>
+            <w:tcBorders>
+              <w:top w:val="single" w:sz="8" w:space="0" w:color="000000"/>
+              <w:left w:val="single" w:sz="8" w:space="0" w:color="000000"/>
+              <w:bottom w:val="single" w:sz="8" w:space="0" w:color="000000"/>
+              <w:right w:val="single" w:sz="8" w:space="0" w:color="000000"/>
+            </w:tcBorders>
+            <w:shd w:color="auto" w:fill="C5F5E7" w:val="clear"/>
+          </w:tcPr>
+          <w:p>
+            <w:pPr>
+              <w:pStyle w:val="Titolo2"/>
+              <w:widowControl w:val="false"/>
+              <w:spacing w:before="0" w:after="0"/>
+              <w:rPr/>
+            </w:pPr>
+            <w:r>
+              <w:rPr/>
+              <w:t xml:space="preserve"># </w:t>
+            </w:r>
+          </w:p>
+        </w:tc>
+        <w:tc>
+          <w:tcPr>
+            <w:tcW w:w="4614" w:type="dxa"/>
+            <w:tcBorders>
+              <w:top w:val="single" w:sz="8" w:space="0" w:color="000000"/>
+              <w:bottom w:val="single" w:sz="8" w:space="0" w:color="000000"/>
+              <w:right w:val="single" w:sz="8" w:space="0" w:color="000000"/>
+            </w:tcBorders>
+            <w:shd w:color="auto" w:fill="C5F5E7" w:val="clear"/>
+          </w:tcPr>
+          <w:p>
+            <w:pPr>
+              <w:pStyle w:val="Titolo2"/>
+              <w:widowControl w:val="false"/>
+              <w:spacing w:before="0" w:after="0"/>
+              <w:ind w:left="100" w:hanging="0"/>
+              <w:jc w:val="center"/>
+              <w:rPr/>
+            </w:pPr>
+            <w:r>
+              <w:rPr/>
+              <w:t>Attore</w:t>
+            </w:r>
+          </w:p>
+        </w:tc>
+        <w:tc>
+          <w:tcPr>
+            <w:tcW w:w="4830" w:type="dxa"/>
+            <w:tcBorders>
+              <w:top w:val="single" w:sz="8" w:space="0" w:color="000000"/>
+              <w:bottom w:val="single" w:sz="8" w:space="0" w:color="000000"/>
+              <w:right w:val="single" w:sz="8" w:space="0" w:color="000000"/>
+            </w:tcBorders>
+            <w:shd w:color="auto" w:fill="C5F5E7" w:val="clear"/>
+          </w:tcPr>
+          <w:p>
+            <w:pPr>
+              <w:pStyle w:val="Titolo2"/>
+              <w:widowControl w:val="false"/>
+              <w:spacing w:before="0" w:after="0"/>
+              <w:ind w:left="100" w:hanging="0"/>
+              <w:jc w:val="center"/>
+              <w:rPr/>
+            </w:pPr>
+            <w:r>
+              <w:rPr/>
+              <w:t>Sistema</w:t>
+            </w:r>
+          </w:p>
+        </w:tc>
+      </w:tr>
+      <w:tr>
+        <w:trPr/>
+        <w:tc>
+          <w:tcPr>
+            <w:tcW w:w="1071" w:type="dxa"/>
+            <w:tcBorders>
+              <w:left w:val="single" w:sz="8" w:space="0" w:color="000000"/>
+              <w:bottom w:val="single" w:sz="8" w:space="0" w:color="000000"/>
+              <w:right w:val="single" w:sz="8" w:space="0" w:color="000000"/>
+            </w:tcBorders>
+            <w:shd w:color="auto" w:fill="auto" w:val="clear"/>
+          </w:tcPr>
+          <w:p>
+            <w:pPr>
+              <w:pStyle w:val="Titolo3"/>
+              <w:widowControl w:val="false"/>
+              <w:spacing w:before="0" w:after="0"/>
+              <w:jc w:val="left"/>
+              <w:rPr/>
+            </w:pPr>
+            <w:r>
+              <w:rPr/>
+              <w:t>6a.1</w:t>
+            </w:r>
+          </w:p>
+        </w:tc>
+        <w:tc>
+          <w:tcPr>
+            <w:tcW w:w="4614" w:type="dxa"/>
+            <w:tcBorders>
+              <w:bottom w:val="single" w:sz="8" w:space="0" w:color="000000"/>
+              <w:right w:val="single" w:sz="8" w:space="0" w:color="000000"/>
+            </w:tcBorders>
+            <w:shd w:color="auto" w:fill="auto" w:val="clear"/>
+          </w:tcPr>
+          <w:p>
+            <w:pPr>
+              <w:pStyle w:val="Normal"/>
+              <w:widowControl w:val="false"/>
+              <w:ind w:left="100" w:hanging="0"/>
+              <w:jc w:val="left"/>
+              <w:rPr/>
+            </w:pPr>
+            <w:r>
+              <w:rPr>
+                <w:b/>
+                <w:bCs/>
+                <w:i/>
+                <w:iCs/>
+              </w:rPr>
+              <w:t xml:space="preserve">Opzionalmente, </w:t>
+            </w:r>
+            <w:r>
+              <w:rPr>
+                <w:b w:val="false"/>
+                <w:bCs w:val="false"/>
+                <w:i w:val="false"/>
+                <w:iCs w:val="false"/>
+              </w:rPr>
+              <w:t>assegna un ruolo ad un membro del personale di servizio</w:t>
+            </w:r>
+          </w:p>
+        </w:tc>
+        <w:tc>
+          <w:tcPr>
+            <w:tcW w:w="4830" w:type="dxa"/>
+            <w:tcBorders>
+              <w:bottom w:val="single" w:sz="8" w:space="0" w:color="000000"/>
+              <w:right w:val="single" w:sz="8" w:space="0" w:color="000000"/>
+            </w:tcBorders>
+            <w:shd w:color="auto" w:fill="F5CCCD" w:val="clear"/>
+          </w:tcPr>
+          <w:p>
+            <w:pPr>
+              <w:pStyle w:val="Normal"/>
+              <w:widowControl w:val="false"/>
+              <w:jc w:val="left"/>
+              <w:rPr/>
+            </w:pPr>
+            <w:r>
+              <w:rPr/>
+              <w:t xml:space="preserve">Il membro del personale indicato non è stato prenotato </w:t>
+            </w:r>
+            <w:r>
+              <w:rPr/>
+              <w:t>per un servizio dell’evento corrente</w:t>
             </w:r>
           </w:p>
         </w:tc>
@@ -5903,6 +6324,413 @@
     </w:r>
   </w:p>
 </w:hdr>
+</file>
+
+<file path=word/numbering.xml><?xml version="1.0" encoding="utf-8"?>
+<w:numbering xmlns:w="http://schemas.openxmlformats.org/wordprocessingml/2006/main" xmlns:o="urn:schemas-microsoft-com:office:office" xmlns:r="http://schemas.openxmlformats.org/officeDocument/2006/relationships" xmlns:v="urn:schemas-microsoft-com:vml" xmlns:mc="http://schemas.openxmlformats.org/markup-compatibility/2006" xmlns:w14="http://schemas.microsoft.com/office/word/2010/wordml" mc:Ignorable="w14">
+  <w:abstractNum w:abstractNumId="1">
+    <w:lvl w:ilvl="0">
+      <w:start w:val="1"/>
+      <w:numFmt w:val="bullet"/>
+      <w:lvlText w:val=""/>
+      <w:lvlJc w:val="left"/>
+      <w:pPr>
+        <w:tabs>
+          <w:tab w:val="num" w:pos="720"/>
+        </w:tabs>
+        <w:ind w:left="720" w:hanging="360"/>
+      </w:pPr>
+      <w:rPr>
+        <w:rFonts w:ascii="Symbol" w:hAnsi="Symbol" w:cs="Symbol" w:hint="default"/>
+      </w:rPr>
+    </w:lvl>
+    <w:lvl w:ilvl="1">
+      <w:start w:val="1"/>
+      <w:numFmt w:val="bullet"/>
+      <w:lvlText w:val="◦"/>
+      <w:lvlJc w:val="left"/>
+      <w:pPr>
+        <w:tabs>
+          <w:tab w:val="num" w:pos="1080"/>
+        </w:tabs>
+        <w:ind w:left="1080" w:hanging="360"/>
+      </w:pPr>
+      <w:rPr>
+        <w:rFonts w:ascii="OpenSymbol" w:hAnsi="OpenSymbol" w:cs="OpenSymbol" w:hint="default"/>
+      </w:rPr>
+    </w:lvl>
+    <w:lvl w:ilvl="2">
+      <w:start w:val="1"/>
+      <w:numFmt w:val="bullet"/>
+      <w:lvlText w:val="▪"/>
+      <w:lvlJc w:val="left"/>
+      <w:pPr>
+        <w:tabs>
+          <w:tab w:val="num" w:pos="1440"/>
+        </w:tabs>
+        <w:ind w:left="1440" w:hanging="360"/>
+      </w:pPr>
+      <w:rPr>
+        <w:rFonts w:ascii="OpenSymbol" w:hAnsi="OpenSymbol" w:cs="OpenSymbol" w:hint="default"/>
+      </w:rPr>
+    </w:lvl>
+    <w:lvl w:ilvl="3">
+      <w:start w:val="1"/>
+      <w:numFmt w:val="bullet"/>
+      <w:lvlText w:val=""/>
+      <w:lvlJc w:val="left"/>
+      <w:pPr>
+        <w:tabs>
+          <w:tab w:val="num" w:pos="1800"/>
+        </w:tabs>
+        <w:ind w:left="1800" w:hanging="360"/>
+      </w:pPr>
+      <w:rPr>
+        <w:rFonts w:ascii="Symbol" w:hAnsi="Symbol" w:cs="Symbol" w:hint="default"/>
+      </w:rPr>
+    </w:lvl>
+    <w:lvl w:ilvl="4">
+      <w:start w:val="1"/>
+      <w:numFmt w:val="bullet"/>
+      <w:lvlText w:val="◦"/>
+      <w:lvlJc w:val="left"/>
+      <w:pPr>
+        <w:tabs>
+          <w:tab w:val="num" w:pos="2160"/>
+        </w:tabs>
+        <w:ind w:left="2160" w:hanging="360"/>
+      </w:pPr>
+      <w:rPr>
+        <w:rFonts w:ascii="OpenSymbol" w:hAnsi="OpenSymbol" w:cs="OpenSymbol" w:hint="default"/>
+      </w:rPr>
+    </w:lvl>
+    <w:lvl w:ilvl="5">
+      <w:start w:val="1"/>
+      <w:numFmt w:val="bullet"/>
+      <w:lvlText w:val="▪"/>
+      <w:lvlJc w:val="left"/>
+      <w:pPr>
+        <w:tabs>
+          <w:tab w:val="num" w:pos="2520"/>
+        </w:tabs>
+        <w:ind w:left="2520" w:hanging="360"/>
+      </w:pPr>
+      <w:rPr>
+        <w:rFonts w:ascii="OpenSymbol" w:hAnsi="OpenSymbol" w:cs="OpenSymbol" w:hint="default"/>
+      </w:rPr>
+    </w:lvl>
+    <w:lvl w:ilvl="6">
+      <w:start w:val="1"/>
+      <w:numFmt w:val="bullet"/>
+      <w:lvlText w:val=""/>
+      <w:lvlJc w:val="left"/>
+      <w:pPr>
+        <w:tabs>
+          <w:tab w:val="num" w:pos="2880"/>
+        </w:tabs>
+        <w:ind w:left="2880" w:hanging="360"/>
+      </w:pPr>
+      <w:rPr>
+        <w:rFonts w:ascii="Symbol" w:hAnsi="Symbol" w:cs="Symbol" w:hint="default"/>
+      </w:rPr>
+    </w:lvl>
+    <w:lvl w:ilvl="7">
+      <w:start w:val="1"/>
+      <w:numFmt w:val="bullet"/>
+      <w:lvlText w:val="◦"/>
+      <w:lvlJc w:val="left"/>
+      <w:pPr>
+        <w:tabs>
+          <w:tab w:val="num" w:pos="3240"/>
+        </w:tabs>
+        <w:ind w:left="3240" w:hanging="360"/>
+      </w:pPr>
+      <w:rPr>
+        <w:rFonts w:ascii="OpenSymbol" w:hAnsi="OpenSymbol" w:cs="OpenSymbol" w:hint="default"/>
+      </w:rPr>
+    </w:lvl>
+    <w:lvl w:ilvl="8">
+      <w:start w:val="1"/>
+      <w:numFmt w:val="bullet"/>
+      <w:lvlText w:val="▪"/>
+      <w:lvlJc w:val="left"/>
+      <w:pPr>
+        <w:tabs>
+          <w:tab w:val="num" w:pos="3600"/>
+        </w:tabs>
+        <w:ind w:left="3600" w:hanging="360"/>
+      </w:pPr>
+      <w:rPr>
+        <w:rFonts w:ascii="OpenSymbol" w:hAnsi="OpenSymbol" w:cs="OpenSymbol" w:hint="default"/>
+      </w:rPr>
+    </w:lvl>
+  </w:abstractNum>
+  <w:abstractNum w:abstractNumId="2">
+    <w:lvl w:ilvl="0">
+      <w:start w:val="1"/>
+      <w:numFmt w:val="bullet"/>
+      <w:lvlText w:val=""/>
+      <w:lvlJc w:val="left"/>
+      <w:pPr>
+        <w:tabs>
+          <w:tab w:val="num" w:pos="720"/>
+        </w:tabs>
+        <w:ind w:left="720" w:hanging="360"/>
+      </w:pPr>
+      <w:rPr>
+        <w:rFonts w:ascii="Symbol" w:hAnsi="Symbol" w:cs="Symbol" w:hint="default"/>
+      </w:rPr>
+    </w:lvl>
+    <w:lvl w:ilvl="1">
+      <w:start w:val="1"/>
+      <w:numFmt w:val="bullet"/>
+      <w:lvlText w:val="◦"/>
+      <w:lvlJc w:val="left"/>
+      <w:pPr>
+        <w:tabs>
+          <w:tab w:val="num" w:pos="1080"/>
+        </w:tabs>
+        <w:ind w:left="1080" w:hanging="360"/>
+      </w:pPr>
+      <w:rPr>
+        <w:rFonts w:ascii="OpenSymbol" w:hAnsi="OpenSymbol" w:cs="OpenSymbol" w:hint="default"/>
+      </w:rPr>
+    </w:lvl>
+    <w:lvl w:ilvl="2">
+      <w:start w:val="1"/>
+      <w:numFmt w:val="bullet"/>
+      <w:lvlText w:val="▪"/>
+      <w:lvlJc w:val="left"/>
+      <w:pPr>
+        <w:tabs>
+          <w:tab w:val="num" w:pos="1440"/>
+        </w:tabs>
+        <w:ind w:left="1440" w:hanging="360"/>
+      </w:pPr>
+      <w:rPr>
+        <w:rFonts w:ascii="OpenSymbol" w:hAnsi="OpenSymbol" w:cs="OpenSymbol" w:hint="default"/>
+      </w:rPr>
+    </w:lvl>
+    <w:lvl w:ilvl="3">
+      <w:start w:val="1"/>
+      <w:numFmt w:val="bullet"/>
+      <w:lvlText w:val=""/>
+      <w:lvlJc w:val="left"/>
+      <w:pPr>
+        <w:tabs>
+          <w:tab w:val="num" w:pos="1800"/>
+        </w:tabs>
+        <w:ind w:left="1800" w:hanging="360"/>
+      </w:pPr>
+      <w:rPr>
+        <w:rFonts w:ascii="Symbol" w:hAnsi="Symbol" w:cs="Symbol" w:hint="default"/>
+      </w:rPr>
+    </w:lvl>
+    <w:lvl w:ilvl="4">
+      <w:start w:val="1"/>
+      <w:numFmt w:val="bullet"/>
+      <w:lvlText w:val="◦"/>
+      <w:lvlJc w:val="left"/>
+      <w:pPr>
+        <w:tabs>
+          <w:tab w:val="num" w:pos="2160"/>
+        </w:tabs>
+        <w:ind w:left="2160" w:hanging="360"/>
+      </w:pPr>
+      <w:rPr>
+        <w:rFonts w:ascii="OpenSymbol" w:hAnsi="OpenSymbol" w:cs="OpenSymbol" w:hint="default"/>
+      </w:rPr>
+    </w:lvl>
+    <w:lvl w:ilvl="5">
+      <w:start w:val="1"/>
+      <w:numFmt w:val="bullet"/>
+      <w:lvlText w:val="▪"/>
+      <w:lvlJc w:val="left"/>
+      <w:pPr>
+        <w:tabs>
+          <w:tab w:val="num" w:pos="2520"/>
+        </w:tabs>
+        <w:ind w:left="2520" w:hanging="360"/>
+      </w:pPr>
+      <w:rPr>
+        <w:rFonts w:ascii="OpenSymbol" w:hAnsi="OpenSymbol" w:cs="OpenSymbol" w:hint="default"/>
+      </w:rPr>
+    </w:lvl>
+    <w:lvl w:ilvl="6">
+      <w:start w:val="1"/>
+      <w:numFmt w:val="bullet"/>
+      <w:lvlText w:val=""/>
+      <w:lvlJc w:val="left"/>
+      <w:pPr>
+        <w:tabs>
+          <w:tab w:val="num" w:pos="2880"/>
+        </w:tabs>
+        <w:ind w:left="2880" w:hanging="360"/>
+      </w:pPr>
+      <w:rPr>
+        <w:rFonts w:ascii="Symbol" w:hAnsi="Symbol" w:cs="Symbol" w:hint="default"/>
+      </w:rPr>
+    </w:lvl>
+    <w:lvl w:ilvl="7">
+      <w:start w:val="1"/>
+      <w:numFmt w:val="bullet"/>
+      <w:lvlText w:val="◦"/>
+      <w:lvlJc w:val="left"/>
+      <w:pPr>
+        <w:tabs>
+          <w:tab w:val="num" w:pos="3240"/>
+        </w:tabs>
+        <w:ind w:left="3240" w:hanging="360"/>
+      </w:pPr>
+      <w:rPr>
+        <w:rFonts w:ascii="OpenSymbol" w:hAnsi="OpenSymbol" w:cs="OpenSymbol" w:hint="default"/>
+      </w:rPr>
+    </w:lvl>
+    <w:lvl w:ilvl="8">
+      <w:start w:val="1"/>
+      <w:numFmt w:val="bullet"/>
+      <w:lvlText w:val="▪"/>
+      <w:lvlJc w:val="left"/>
+      <w:pPr>
+        <w:tabs>
+          <w:tab w:val="num" w:pos="3600"/>
+        </w:tabs>
+        <w:ind w:left="3600" w:hanging="360"/>
+      </w:pPr>
+      <w:rPr>
+        <w:rFonts w:ascii="OpenSymbol" w:hAnsi="OpenSymbol" w:cs="OpenSymbol" w:hint="default"/>
+      </w:rPr>
+    </w:lvl>
+  </w:abstractNum>
+  <w:abstractNum w:abstractNumId="3">
+    <w:lvl w:ilvl="0">
+      <w:start w:val="1"/>
+      <w:numFmt w:val="none"/>
+      <w:suff w:val="nothing"/>
+      <w:lvlText w:val=""/>
+      <w:lvlJc w:val="left"/>
+      <w:pPr>
+        <w:tabs>
+          <w:tab w:val="num" w:pos="0"/>
+        </w:tabs>
+        <w:ind w:left="0" w:hanging="0"/>
+      </w:pPr>
+    </w:lvl>
+    <w:lvl w:ilvl="1">
+      <w:start w:val="1"/>
+      <w:numFmt w:val="none"/>
+      <w:suff w:val="nothing"/>
+      <w:lvlText w:val=""/>
+      <w:lvlJc w:val="left"/>
+      <w:pPr>
+        <w:tabs>
+          <w:tab w:val="num" w:pos="0"/>
+        </w:tabs>
+        <w:ind w:left="0" w:hanging="0"/>
+      </w:pPr>
+    </w:lvl>
+    <w:lvl w:ilvl="2">
+      <w:start w:val="1"/>
+      <w:numFmt w:val="none"/>
+      <w:suff w:val="nothing"/>
+      <w:lvlText w:val=""/>
+      <w:lvlJc w:val="left"/>
+      <w:pPr>
+        <w:tabs>
+          <w:tab w:val="num" w:pos="0"/>
+        </w:tabs>
+        <w:ind w:left="0" w:hanging="0"/>
+      </w:pPr>
+    </w:lvl>
+    <w:lvl w:ilvl="3">
+      <w:start w:val="1"/>
+      <w:numFmt w:val="none"/>
+      <w:suff w:val="nothing"/>
+      <w:lvlText w:val=""/>
+      <w:lvlJc w:val="left"/>
+      <w:pPr>
+        <w:tabs>
+          <w:tab w:val="num" w:pos="0"/>
+        </w:tabs>
+        <w:ind w:left="0" w:hanging="0"/>
+      </w:pPr>
+    </w:lvl>
+    <w:lvl w:ilvl="4">
+      <w:start w:val="1"/>
+      <w:numFmt w:val="none"/>
+      <w:suff w:val="nothing"/>
+      <w:lvlText w:val=""/>
+      <w:lvlJc w:val="left"/>
+      <w:pPr>
+        <w:tabs>
+          <w:tab w:val="num" w:pos="0"/>
+        </w:tabs>
+        <w:ind w:left="0" w:hanging="0"/>
+      </w:pPr>
+    </w:lvl>
+    <w:lvl w:ilvl="5">
+      <w:start w:val="1"/>
+      <w:numFmt w:val="none"/>
+      <w:suff w:val="nothing"/>
+      <w:lvlText w:val=""/>
+      <w:lvlJc w:val="left"/>
+      <w:pPr>
+        <w:tabs>
+          <w:tab w:val="num" w:pos="0"/>
+        </w:tabs>
+        <w:ind w:left="0" w:hanging="0"/>
+      </w:pPr>
+    </w:lvl>
+    <w:lvl w:ilvl="6">
+      <w:start w:val="1"/>
+      <w:numFmt w:val="none"/>
+      <w:suff w:val="nothing"/>
+      <w:lvlText w:val=""/>
+      <w:lvlJc w:val="left"/>
+      <w:pPr>
+        <w:tabs>
+          <w:tab w:val="num" w:pos="0"/>
+        </w:tabs>
+        <w:ind w:left="0" w:hanging="0"/>
+      </w:pPr>
+    </w:lvl>
+    <w:lvl w:ilvl="7">
+      <w:start w:val="1"/>
+      <w:numFmt w:val="none"/>
+      <w:suff w:val="nothing"/>
+      <w:lvlText w:val=""/>
+      <w:lvlJc w:val="left"/>
+      <w:pPr>
+        <w:tabs>
+          <w:tab w:val="num" w:pos="0"/>
+        </w:tabs>
+        <w:ind w:left="0" w:hanging="0"/>
+      </w:pPr>
+    </w:lvl>
+    <w:lvl w:ilvl="8">
+      <w:start w:val="1"/>
+      <w:numFmt w:val="none"/>
+      <w:suff w:val="nothing"/>
+      <w:lvlText w:val=""/>
+      <w:lvlJc w:val="left"/>
+      <w:pPr>
+        <w:tabs>
+          <w:tab w:val="num" w:pos="0"/>
+        </w:tabs>
+        <w:ind w:left="0" w:hanging="0"/>
+      </w:pPr>
+    </w:lvl>
+  </w:abstractNum>
+  <w:num w:numId="1">
+    <w:abstractNumId w:val="1"/>
+  </w:num>
+  <w:num w:numId="2">
+    <w:abstractNumId w:val="2"/>
+  </w:num>
+  <w:num w:numId="3">
+    <w:abstractNumId w:val="3"/>
+  </w:num>
+</w:numbering>
 </file>
 
 <file path=word/styles.xml><?xml version="1.0" encoding="utf-8"?>
@@ -6469,6 +7297,13 @@
     <w:rsid w:val="006711a5"/>
     <w:rPr/>
   </w:style>
+  <w:style w:type="character" w:styleId="Punti">
+    <w:name w:val="Punti"/>
+    <w:qFormat/>
+    <w:rPr>
+      <w:rFonts w:ascii="OpenSymbol" w:hAnsi="OpenSymbol" w:eastAsia="OpenSymbol" w:cs="OpenSymbol"/>
+    </w:rPr>
+  </w:style>
   <w:style w:type="paragraph" w:styleId="Titolo">
     <w:name w:val="Titolo"/>
     <w:basedOn w:val="Normal"/>

</xml_diff>